<commit_message>
Finalizando a revisão dos Casos de Uso
</commit_message>
<xml_diff>
--- a/Requisitos/descricao_casos_de_uso/nivel_sistema/CSU11 - AtenderSolicitacoesDeServico.docx
+++ b/Requisitos/descricao_casos_de_uso/nivel_sistema/CSU11 - AtenderSolicitacoesDeServico.docx
@@ -1,22 +1,20 @@
 
 <file path=word/document.xml><?xml version="1.0" encoding="utf-8"?>
-<w:document xmlns:wpc="http://schemas.microsoft.com/office/word/2010/wordprocessingCanvas" xmlns:mc="http://schemas.openxmlformats.org/markup-compatibility/2006" xmlns:o="urn:schemas-microsoft-com:office:office" xmlns:r="http://schemas.openxmlformats.org/officeDocument/2006/relationships" xmlns:m="http://schemas.openxmlformats.org/officeDocument/2006/math" xmlns:v="urn:schemas-microsoft-com:vml" xmlns:wp14="http://schemas.microsoft.com/office/word/2010/wordprocessingDrawing" xmlns:wp="http://schemas.openxmlformats.org/drawingml/2006/wordprocessingDrawing" xmlns:w="http://schemas.openxmlformats.org/wordprocessingml/2006/main" xmlns:w14="http://schemas.microsoft.com/office/word/2010/wordml" xmlns:w10="urn:schemas-microsoft-com:office:word" xmlns:w15="http://schemas.microsoft.com/office/word/2012/wordml" xmlns:wpg="http://schemas.microsoft.com/office/word/2010/wordprocessingGroup" xmlns:wpi="http://schemas.microsoft.com/office/word/2010/wordprocessingInk" xmlns:wne="http://schemas.microsoft.com/office/word/2006/wordml" xmlns:wps="http://schemas.microsoft.com/office/word/2010/wordprocessingShape" xmlns:wpsCustomData="http://www.wps.cn/officeDocument/2013/wpsCustomData" mc:Ignorable="w14 w15 wp14">
+<w:document xmlns:wpc="http://schemas.microsoft.com/office/word/2010/wordprocessingCanvas" xmlns:cx="http://schemas.microsoft.com/office/drawing/2014/chartex" xmlns:cx1="http://schemas.microsoft.com/office/drawing/2015/9/8/chartex" xmlns:cx2="http://schemas.microsoft.com/office/drawing/2015/10/21/chartex" xmlns:cx3="http://schemas.microsoft.com/office/drawing/2016/5/9/chartex" xmlns:cx4="http://schemas.microsoft.com/office/drawing/2016/5/10/chartex" xmlns:cx5="http://schemas.microsoft.com/office/drawing/2016/5/11/chartex" xmlns:cx6="http://schemas.microsoft.com/office/drawing/2016/5/12/chartex" xmlns:cx7="http://schemas.microsoft.com/office/drawing/2016/5/13/chartex" xmlns:cx8="http://schemas.microsoft.com/office/drawing/2016/5/14/chartex" xmlns:mc="http://schemas.openxmlformats.org/markup-compatibility/2006" xmlns:aink="http://schemas.microsoft.com/office/drawing/2016/ink" xmlns:am3d="http://schemas.microsoft.com/office/drawing/2017/model3d" xmlns:o="urn:schemas-microsoft-com:office:office" xmlns:r="http://schemas.openxmlformats.org/officeDocument/2006/relationships" xmlns:m="http://schemas.openxmlformats.org/officeDocument/2006/math" xmlns:v="urn:schemas-microsoft-com:vml" xmlns:wp14="http://schemas.microsoft.com/office/word/2010/wordprocessingDrawing" xmlns:wp="http://schemas.openxmlformats.org/drawingml/2006/wordprocessingDrawing" xmlns:w10="urn:schemas-microsoft-com:office:word" xmlns:w="http://schemas.openxmlformats.org/wordprocessingml/2006/main" xmlns:w14="http://schemas.microsoft.com/office/word/2010/wordml" xmlns:w15="http://schemas.microsoft.com/office/word/2012/wordml" xmlns:w16cex="http://schemas.microsoft.com/office/word/2018/wordml/cex" xmlns:w16cid="http://schemas.microsoft.com/office/word/2016/wordml/cid" xmlns:w16="http://schemas.microsoft.com/office/word/2018/wordml" xmlns:w16se="http://schemas.microsoft.com/office/word/2015/wordml/symex" xmlns:wpg="http://schemas.microsoft.com/office/word/2010/wordprocessingGroup" xmlns:wpi="http://schemas.microsoft.com/office/word/2010/wordprocessingInk" xmlns:wne="http://schemas.microsoft.com/office/word/2006/wordml" xmlns:wps="http://schemas.microsoft.com/office/word/2010/wordprocessingShape" mc:Ignorable="w14 w15 w16se w16cid w16 w16cex wp14">
   <w:body>
     <w:p>
       <w:pPr>
         <w:jc w:val="center"/>
         <w:rPr>
-          <w:rFonts w:hint="default" w:ascii="Arial" w:hAnsi="Arial" w:cs="Arial"/>
+          <w:rFonts w:ascii="Times New Roman" w:hAnsi="Times New Roman" w:cs="Times New Roman"/>
           <w:b/>
-          <w:color w:val="FF0000"/>
           <w:sz w:val="36"/>
           <w:szCs w:val="36"/>
-          <w:lang w:val="pt-BR"/>
         </w:rPr>
       </w:pPr>
       <w:r>
         <w:rPr>
-          <w:rFonts w:hint="default" w:ascii="Arial" w:hAnsi="Arial" w:cs="Arial"/>
+          <w:rFonts w:ascii="Times New Roman" w:hAnsi="Times New Roman" w:cs="Times New Roman"/>
           <w:b/>
           <w:sz w:val="36"/>
           <w:szCs w:val="36"/>
@@ -25,31 +23,48 @@
       </w:r>
       <w:r>
         <w:rPr>
-          <w:rFonts w:hint="default" w:cs="Arial"/>
+          <w:rFonts w:ascii="Times New Roman" w:hAnsi="Times New Roman" w:cs="Times New Roman"/>
           <w:b/>
           <w:sz w:val="36"/>
           <w:szCs w:val="36"/>
-          <w:lang w:val="pt-BR"/>
         </w:rPr>
         <w:t>Atender Solicitações de Serviço</w:t>
       </w:r>
     </w:p>
     <w:p>
       <w:pPr>
+        <w:jc w:val="center"/>
         <w:rPr>
-          <w:rFonts w:hint="default" w:ascii="Arial" w:hAnsi="Arial" w:cs="Arial"/>
+          <w:rFonts w:ascii="Times New Roman" w:hAnsi="Times New Roman" w:cs="Times New Roman"/>
+          <w:b/>
+          <w:color w:val="FF0000"/>
+          <w:sz w:val="36"/>
+          <w:szCs w:val="36"/>
+        </w:rPr>
+      </w:pPr>
+    </w:p>
+    <w:p>
+      <w:pPr>
+        <w:rPr>
+          <w:rFonts w:ascii="Times New Roman" w:hAnsi="Times New Roman" w:cs="Times New Roman"/>
+          <w:sz w:val="32"/>
+          <w:szCs w:val="32"/>
         </w:rPr>
       </w:pPr>
       <w:r>
         <w:rPr>
-          <w:rFonts w:hint="default" w:ascii="Arial" w:hAnsi="Arial" w:cs="Arial"/>
+          <w:rFonts w:ascii="Times New Roman" w:hAnsi="Times New Roman" w:cs="Times New Roman"/>
           <w:b/>
+          <w:sz w:val="32"/>
+          <w:szCs w:val="32"/>
         </w:rPr>
         <w:t xml:space="preserve">Seção: </w:t>
       </w:r>
       <w:r>
         <w:rPr>
-          <w:rFonts w:hint="default" w:ascii="Arial" w:hAnsi="Arial" w:cs="Arial"/>
+          <w:rFonts w:ascii="Times New Roman" w:hAnsi="Times New Roman" w:cs="Times New Roman"/>
+          <w:sz w:val="32"/>
+          <w:szCs w:val="32"/>
         </w:rPr>
         <w:t>Principal</w:t>
       </w:r>
@@ -57,55 +72,36 @@
     <w:p>
       <w:pPr>
         <w:rPr>
-          <w:rFonts w:hint="default" w:ascii="Arial" w:hAnsi="Arial" w:cs="Arial"/>
+          <w:rFonts w:ascii="Times New Roman" w:hAnsi="Times New Roman" w:cs="Times New Roman"/>
           <w:b/>
+          <w:sz w:val="28"/>
+          <w:szCs w:val="28"/>
         </w:rPr>
       </w:pPr>
     </w:p>
     <w:tbl>
       <w:tblPr>
-        <w:tblStyle w:val="16"/>
+        <w:tblStyle w:val="Style15"/>
         <w:tblW w:w="9029" w:type="dxa"/>
         <w:tblInd w:w="0" w:type="dxa"/>
         <w:tblBorders>
-          <w:top w:val="single" w:color="000000" w:sz="8" w:space="0"/>
-          <w:left w:val="single" w:color="000000" w:sz="8" w:space="0"/>
-          <w:bottom w:val="single" w:color="000000" w:sz="8" w:space="0"/>
-          <w:right w:val="single" w:color="000000" w:sz="8" w:space="0"/>
-          <w:insideH w:val="single" w:color="000000" w:sz="8" w:space="0"/>
-          <w:insideV w:val="single" w:color="000000" w:sz="8" w:space="0"/>
+          <w:top w:val="single" w:sz="8" w:space="0" w:color="000000"/>
+          <w:left w:val="single" w:sz="8" w:space="0" w:color="000000"/>
+          <w:bottom w:val="single" w:sz="8" w:space="0" w:color="000000"/>
+          <w:right w:val="single" w:sz="8" w:space="0" w:color="000000"/>
+          <w:insideH w:val="single" w:sz="8" w:space="0" w:color="000000"/>
+          <w:insideV w:val="single" w:sz="8" w:space="0" w:color="000000"/>
         </w:tblBorders>
         <w:tblLayout w:type="fixed"/>
-        <w:tblCellMar>
-          <w:top w:w="100" w:type="dxa"/>
-          <w:left w:w="100" w:type="dxa"/>
-          <w:bottom w:w="100" w:type="dxa"/>
-          <w:right w:w="100" w:type="dxa"/>
-        </w:tblCellMar>
+        <w:tblLook w:val="04A0" w:firstRow="1" w:lastRow="0" w:firstColumn="1" w:lastColumn="0" w:noHBand="0" w:noVBand="1"/>
       </w:tblPr>
       <w:tblGrid>
         <w:gridCol w:w="4514"/>
         <w:gridCol w:w="4515"/>
       </w:tblGrid>
       <w:tr>
-        <w:tblPrEx>
-          <w:tblBorders>
-            <w:top w:val="single" w:color="000000" w:sz="8" w:space="0"/>
-            <w:left w:val="single" w:color="000000" w:sz="8" w:space="0"/>
-            <w:bottom w:val="single" w:color="000000" w:sz="8" w:space="0"/>
-            <w:right w:val="single" w:color="000000" w:sz="8" w:space="0"/>
-            <w:insideH w:val="single" w:color="000000" w:sz="8" w:space="0"/>
-            <w:insideV w:val="single" w:color="000000" w:sz="8" w:space="0"/>
-          </w:tblBorders>
-          <w:tblCellMar>
-            <w:top w:w="100" w:type="dxa"/>
-            <w:left w:w="100" w:type="dxa"/>
-            <w:bottom w:w="100" w:type="dxa"/>
-            <w:right w:w="100" w:type="dxa"/>
-          </w:tblCellMar>
-        </w:tblPrEx>
         <w:trPr>
-          <w:trHeight w:val="390" w:hRule="atLeast"/>
+          <w:trHeight w:val="390"/>
         </w:trPr>
         <w:tc>
           <w:tcPr>
@@ -123,14 +119,18 @@
               <w:widowControl w:val="0"/>
               <w:spacing w:line="240" w:lineRule="auto"/>
               <w:rPr>
-                <w:rFonts w:hint="default" w:ascii="Arial" w:hAnsi="Arial" w:cs="Arial"/>
-                <w:b/>
-              </w:rPr>
-            </w:pPr>
-            <w:r>
-              <w:rPr>
-                <w:rFonts w:hint="default" w:ascii="Arial" w:hAnsi="Arial" w:cs="Arial"/>
-                <w:b/>
+                <w:rFonts w:ascii="Times New Roman" w:hAnsi="Times New Roman" w:cs="Times New Roman"/>
+                <w:b/>
+                <w:sz w:val="28"/>
+                <w:szCs w:val="28"/>
+              </w:rPr>
+            </w:pPr>
+            <w:r>
+              <w:rPr>
+                <w:rFonts w:ascii="Times New Roman" w:hAnsi="Times New Roman" w:cs="Times New Roman"/>
+                <w:b/>
+                <w:sz w:val="28"/>
+                <w:szCs w:val="28"/>
               </w:rPr>
               <w:t xml:space="preserve">Importância </w:t>
             </w:r>
@@ -152,60 +152,54 @@
               <w:widowControl w:val="0"/>
               <w:spacing w:line="240" w:lineRule="auto"/>
               <w:rPr>
-                <w:rFonts w:hint="default" w:ascii="Arial" w:hAnsi="Arial" w:cs="Arial"/>
-                <w:b/>
-              </w:rPr>
-            </w:pPr>
-            <w:r>
-              <w:rPr>
-                <w:rFonts w:hint="default" w:cs="Arial"/>
-                <w:b/>
-                <w:lang w:val="pt-BR"/>
+                <w:rFonts w:ascii="Times New Roman" w:hAnsi="Times New Roman" w:cs="Times New Roman"/>
+                <w:b/>
+                <w:sz w:val="28"/>
+                <w:szCs w:val="28"/>
+              </w:rPr>
+            </w:pPr>
+            <w:r>
+              <w:rPr>
+                <w:rFonts w:ascii="Times New Roman" w:hAnsi="Times New Roman" w:cs="Times New Roman"/>
+                <w:b/>
+                <w:sz w:val="28"/>
+                <w:szCs w:val="28"/>
               </w:rPr>
               <w:t>8</w:t>
             </w:r>
             <w:r>
               <w:rPr>
-                <w:rFonts w:hint="default" w:ascii="Arial" w:hAnsi="Arial" w:cs="Arial"/>
-                <w:b/>
+                <w:rFonts w:ascii="Times New Roman" w:hAnsi="Times New Roman" w:cs="Times New Roman"/>
+                <w:b/>
+                <w:sz w:val="28"/>
+                <w:szCs w:val="28"/>
               </w:rPr>
               <w:t xml:space="preserve">0 (Baixo risco e </w:t>
             </w:r>
             <w:r>
               <w:rPr>
-                <w:rFonts w:hint="default" w:cs="Arial"/>
-                <w:b/>
-                <w:lang w:val="pt-BR"/>
+                <w:rFonts w:ascii="Times New Roman" w:hAnsi="Times New Roman" w:cs="Times New Roman"/>
+                <w:b/>
+                <w:sz w:val="28"/>
+                <w:szCs w:val="28"/>
               </w:rPr>
               <w:t xml:space="preserve">alta </w:t>
             </w:r>
-            <w:r>
-              <w:rPr>
-                <w:rFonts w:hint="default" w:ascii="Arial" w:hAnsi="Arial" w:cs="Arial"/>
-                <w:b/>
+            <w:proofErr w:type="gramStart"/>
+            <w:r>
+              <w:rPr>
+                <w:rFonts w:ascii="Times New Roman" w:hAnsi="Times New Roman" w:cs="Times New Roman"/>
+                <w:b/>
+                <w:sz w:val="28"/>
+                <w:szCs w:val="28"/>
               </w:rPr>
               <w:t>prioridade )</w:t>
             </w:r>
+            <w:proofErr w:type="gramEnd"/>
           </w:p>
         </w:tc>
       </w:tr>
       <w:tr>
-        <w:tblPrEx>
-          <w:tblBorders>
-            <w:top w:val="single" w:color="000000" w:sz="8" w:space="0"/>
-            <w:left w:val="single" w:color="000000" w:sz="8" w:space="0"/>
-            <w:bottom w:val="single" w:color="000000" w:sz="8" w:space="0"/>
-            <w:right w:val="single" w:color="000000" w:sz="8" w:space="0"/>
-            <w:insideH w:val="single" w:color="000000" w:sz="8" w:space="0"/>
-            <w:insideV w:val="single" w:color="000000" w:sz="8" w:space="0"/>
-          </w:tblBorders>
-          <w:tblCellMar>
-            <w:top w:w="100" w:type="dxa"/>
-            <w:left w:w="100" w:type="dxa"/>
-            <w:bottom w:w="100" w:type="dxa"/>
-            <w:right w:w="100" w:type="dxa"/>
-          </w:tblCellMar>
-        </w:tblPrEx>
         <w:tc>
           <w:tcPr>
             <w:tcW w:w="4514" w:type="dxa"/>
@@ -222,14 +216,18 @@
               <w:widowControl w:val="0"/>
               <w:spacing w:line="240" w:lineRule="auto"/>
               <w:rPr>
-                <w:rFonts w:hint="default" w:ascii="Arial" w:hAnsi="Arial" w:cs="Arial"/>
-                <w:b/>
-              </w:rPr>
-            </w:pPr>
-            <w:r>
-              <w:rPr>
-                <w:rFonts w:hint="default" w:ascii="Arial" w:hAnsi="Arial" w:cs="Arial"/>
-                <w:b/>
+                <w:rFonts w:ascii="Times New Roman" w:hAnsi="Times New Roman" w:cs="Times New Roman"/>
+                <w:b/>
+                <w:sz w:val="28"/>
+                <w:szCs w:val="28"/>
+              </w:rPr>
+            </w:pPr>
+            <w:r>
+              <w:rPr>
+                <w:rFonts w:ascii="Times New Roman" w:hAnsi="Times New Roman" w:cs="Times New Roman"/>
+                <w:b/>
+                <w:sz w:val="28"/>
+                <w:szCs w:val="28"/>
               </w:rPr>
               <w:t>Sumário</w:t>
             </w:r>
@@ -251,25 +249,32 @@
               <w:widowControl w:val="0"/>
               <w:spacing w:line="240" w:lineRule="auto"/>
               <w:rPr>
-                <w:rFonts w:hint="default" w:ascii="Arial" w:hAnsi="Arial" w:cs="Arial"/>
-              </w:rPr>
-            </w:pPr>
-            <w:r>
-              <w:rPr>
-                <w:rFonts w:hint="default" w:ascii="Arial" w:hAnsi="Arial" w:cs="Arial"/>
+                <w:rFonts w:ascii="Times New Roman" w:hAnsi="Times New Roman" w:cs="Times New Roman"/>
+                <w:sz w:val="28"/>
+                <w:szCs w:val="28"/>
+              </w:rPr>
+            </w:pPr>
+            <w:r>
+              <w:rPr>
+                <w:rFonts w:ascii="Times New Roman" w:hAnsi="Times New Roman" w:cs="Times New Roman"/>
+                <w:sz w:val="28"/>
+                <w:szCs w:val="28"/>
               </w:rPr>
               <w:t xml:space="preserve">O Gestor irá </w:t>
             </w:r>
             <w:r>
               <w:rPr>
-                <w:rFonts w:hint="default" w:cs="Arial"/>
-                <w:lang w:val="pt-BR"/>
+                <w:rFonts w:ascii="Times New Roman" w:hAnsi="Times New Roman" w:cs="Times New Roman"/>
+                <w:sz w:val="28"/>
+                <w:szCs w:val="28"/>
               </w:rPr>
               <w:t>atender as solicitações de serviço</w:t>
             </w:r>
             <w:r>
               <w:rPr>
-                <w:rFonts w:hint="default" w:ascii="Arial" w:hAnsi="Arial" w:cs="Arial"/>
+                <w:rFonts w:ascii="Times New Roman" w:hAnsi="Times New Roman" w:cs="Times New Roman"/>
+                <w:sz w:val="28"/>
+                <w:szCs w:val="28"/>
               </w:rPr>
               <w:t>.</w:t>
             </w:r>
@@ -277,22 +282,6 @@
         </w:tc>
       </w:tr>
       <w:tr>
-        <w:tblPrEx>
-          <w:tblBorders>
-            <w:top w:val="single" w:color="000000" w:sz="8" w:space="0"/>
-            <w:left w:val="single" w:color="000000" w:sz="8" w:space="0"/>
-            <w:bottom w:val="single" w:color="000000" w:sz="8" w:space="0"/>
-            <w:right w:val="single" w:color="000000" w:sz="8" w:space="0"/>
-            <w:insideH w:val="single" w:color="000000" w:sz="8" w:space="0"/>
-            <w:insideV w:val="single" w:color="000000" w:sz="8" w:space="0"/>
-          </w:tblBorders>
-          <w:tblCellMar>
-            <w:top w:w="100" w:type="dxa"/>
-            <w:left w:w="100" w:type="dxa"/>
-            <w:bottom w:w="100" w:type="dxa"/>
-            <w:right w:w="100" w:type="dxa"/>
-          </w:tblCellMar>
-        </w:tblPrEx>
         <w:tc>
           <w:tcPr>
             <w:tcW w:w="4514" w:type="dxa"/>
@@ -309,14 +298,18 @@
               <w:widowControl w:val="0"/>
               <w:spacing w:line="240" w:lineRule="auto"/>
               <w:rPr>
-                <w:rFonts w:hint="default" w:ascii="Arial" w:hAnsi="Arial" w:cs="Arial"/>
-                <w:b/>
-              </w:rPr>
-            </w:pPr>
-            <w:r>
-              <w:rPr>
-                <w:rFonts w:hint="default" w:ascii="Arial" w:hAnsi="Arial" w:cs="Arial"/>
-                <w:b/>
+                <w:rFonts w:ascii="Times New Roman" w:hAnsi="Times New Roman" w:cs="Times New Roman"/>
+                <w:b/>
+                <w:sz w:val="28"/>
+                <w:szCs w:val="28"/>
+              </w:rPr>
+            </w:pPr>
+            <w:r>
+              <w:rPr>
+                <w:rFonts w:ascii="Times New Roman" w:hAnsi="Times New Roman" w:cs="Times New Roman"/>
+                <w:b/>
+                <w:sz w:val="28"/>
+                <w:szCs w:val="28"/>
               </w:rPr>
               <w:t>Ator Primário</w:t>
             </w:r>
@@ -338,20 +331,24 @@
               <w:widowControl w:val="0"/>
               <w:spacing w:line="240" w:lineRule="auto"/>
               <w:rPr>
-                <w:rFonts w:hint="default" w:ascii="Arial" w:hAnsi="Arial" w:cs="Arial"/>
-                <w:lang w:val="pt-BR"/>
-              </w:rPr>
-            </w:pPr>
-            <w:r>
-              <w:rPr>
-                <w:rFonts w:hint="default" w:ascii="Arial" w:hAnsi="Arial" w:cs="Arial"/>
+                <w:rFonts w:ascii="Times New Roman" w:hAnsi="Times New Roman" w:cs="Times New Roman"/>
+                <w:sz w:val="28"/>
+                <w:szCs w:val="28"/>
+              </w:rPr>
+            </w:pPr>
+            <w:r>
+              <w:rPr>
+                <w:rFonts w:ascii="Times New Roman" w:hAnsi="Times New Roman" w:cs="Times New Roman"/>
+                <w:sz w:val="28"/>
+                <w:szCs w:val="28"/>
               </w:rPr>
               <w:t>Gestor</w:t>
             </w:r>
             <w:r>
               <w:rPr>
-                <w:rFonts w:hint="default" w:cs="Arial"/>
-                <w:lang w:val="pt-BR"/>
+                <w:rFonts w:ascii="Times New Roman" w:hAnsi="Times New Roman" w:cs="Times New Roman"/>
+                <w:sz w:val="28"/>
+                <w:szCs w:val="28"/>
               </w:rPr>
               <w:t>.</w:t>
             </w:r>
@@ -359,22 +356,6 @@
         </w:tc>
       </w:tr>
       <w:tr>
-        <w:tblPrEx>
-          <w:tblBorders>
-            <w:top w:val="single" w:color="000000" w:sz="8" w:space="0"/>
-            <w:left w:val="single" w:color="000000" w:sz="8" w:space="0"/>
-            <w:bottom w:val="single" w:color="000000" w:sz="8" w:space="0"/>
-            <w:right w:val="single" w:color="000000" w:sz="8" w:space="0"/>
-            <w:insideH w:val="single" w:color="000000" w:sz="8" w:space="0"/>
-            <w:insideV w:val="single" w:color="000000" w:sz="8" w:space="0"/>
-          </w:tblBorders>
-          <w:tblCellMar>
-            <w:top w:w="100" w:type="dxa"/>
-            <w:left w:w="100" w:type="dxa"/>
-            <w:bottom w:w="100" w:type="dxa"/>
-            <w:right w:w="100" w:type="dxa"/>
-          </w:tblCellMar>
-        </w:tblPrEx>
         <w:tc>
           <w:tcPr>
             <w:tcW w:w="4514" w:type="dxa"/>
@@ -391,14 +372,18 @@
               <w:widowControl w:val="0"/>
               <w:spacing w:line="240" w:lineRule="auto"/>
               <w:rPr>
-                <w:rFonts w:hint="default" w:ascii="Arial" w:hAnsi="Arial" w:cs="Arial"/>
-                <w:b/>
-              </w:rPr>
-            </w:pPr>
-            <w:r>
-              <w:rPr>
-                <w:rFonts w:hint="default" w:ascii="Arial" w:hAnsi="Arial" w:cs="Arial"/>
-                <w:b/>
+                <w:rFonts w:ascii="Times New Roman" w:hAnsi="Times New Roman" w:cs="Times New Roman"/>
+                <w:b/>
+                <w:sz w:val="28"/>
+                <w:szCs w:val="28"/>
+              </w:rPr>
+            </w:pPr>
+            <w:r>
+              <w:rPr>
+                <w:rFonts w:ascii="Times New Roman" w:hAnsi="Times New Roman" w:cs="Times New Roman"/>
+                <w:b/>
+                <w:sz w:val="28"/>
+                <w:szCs w:val="28"/>
               </w:rPr>
               <w:t>Ator Secundário</w:t>
             </w:r>
@@ -420,12 +405,16 @@
               <w:widowControl w:val="0"/>
               <w:spacing w:line="240" w:lineRule="auto"/>
               <w:rPr>
-                <w:rFonts w:hint="default" w:ascii="Arial" w:hAnsi="Arial" w:cs="Arial"/>
-              </w:rPr>
-            </w:pPr>
-            <w:r>
-              <w:rPr>
-                <w:rFonts w:hint="default" w:ascii="Arial" w:hAnsi="Arial" w:cs="Arial"/>
+                <w:rFonts w:ascii="Times New Roman" w:hAnsi="Times New Roman" w:cs="Times New Roman"/>
+                <w:sz w:val="28"/>
+                <w:szCs w:val="28"/>
+              </w:rPr>
+            </w:pPr>
+            <w:r>
+              <w:rPr>
+                <w:rFonts w:ascii="Times New Roman" w:hAnsi="Times New Roman" w:cs="Times New Roman"/>
+                <w:sz w:val="28"/>
+                <w:szCs w:val="28"/>
               </w:rPr>
               <w:t>-</w:t>
             </w:r>
@@ -433,22 +422,6 @@
         </w:tc>
       </w:tr>
       <w:tr>
-        <w:tblPrEx>
-          <w:tblBorders>
-            <w:top w:val="single" w:color="000000" w:sz="8" w:space="0"/>
-            <w:left w:val="single" w:color="000000" w:sz="8" w:space="0"/>
-            <w:bottom w:val="single" w:color="000000" w:sz="8" w:space="0"/>
-            <w:right w:val="single" w:color="000000" w:sz="8" w:space="0"/>
-            <w:insideH w:val="single" w:color="000000" w:sz="8" w:space="0"/>
-            <w:insideV w:val="single" w:color="000000" w:sz="8" w:space="0"/>
-          </w:tblBorders>
-          <w:tblCellMar>
-            <w:top w:w="100" w:type="dxa"/>
-            <w:left w:w="100" w:type="dxa"/>
-            <w:bottom w:w="100" w:type="dxa"/>
-            <w:right w:w="100" w:type="dxa"/>
-          </w:tblCellMar>
-        </w:tblPrEx>
         <w:tc>
           <w:tcPr>
             <w:tcW w:w="4514" w:type="dxa"/>
@@ -465,14 +438,18 @@
               <w:widowControl w:val="0"/>
               <w:spacing w:line="240" w:lineRule="auto"/>
               <w:rPr>
-                <w:rFonts w:hint="default" w:ascii="Arial" w:hAnsi="Arial" w:cs="Arial"/>
-                <w:b/>
-              </w:rPr>
-            </w:pPr>
-            <w:r>
-              <w:rPr>
-                <w:rFonts w:hint="default" w:ascii="Arial" w:hAnsi="Arial" w:cs="Arial"/>
-                <w:b/>
+                <w:rFonts w:ascii="Times New Roman" w:hAnsi="Times New Roman" w:cs="Times New Roman"/>
+                <w:b/>
+                <w:sz w:val="28"/>
+                <w:szCs w:val="28"/>
+              </w:rPr>
+            </w:pPr>
+            <w:r>
+              <w:rPr>
+                <w:rFonts w:ascii="Times New Roman" w:hAnsi="Times New Roman" w:cs="Times New Roman"/>
+                <w:b/>
+                <w:sz w:val="28"/>
+                <w:szCs w:val="28"/>
               </w:rPr>
               <w:t>Pré-Condição</w:t>
             </w:r>
@@ -494,40 +471,69 @@
               <w:widowControl w:val="0"/>
               <w:spacing w:line="240" w:lineRule="auto"/>
               <w:rPr>
-                <w:rFonts w:hint="default" w:ascii="Arial" w:hAnsi="Arial" w:cs="Arial"/>
-              </w:rPr>
-            </w:pPr>
-            <w:r>
-              <w:rPr>
-                <w:rFonts w:hint="default" w:ascii="Arial" w:hAnsi="Arial" w:cs="Arial"/>
+                <w:rFonts w:ascii="Times New Roman" w:hAnsi="Times New Roman" w:cs="Times New Roman"/>
+                <w:sz w:val="28"/>
+                <w:szCs w:val="28"/>
+              </w:rPr>
+            </w:pPr>
+            <w:r>
+              <w:rPr>
+                <w:rFonts w:ascii="Times New Roman" w:hAnsi="Times New Roman" w:cs="Times New Roman"/>
+                <w:sz w:val="28"/>
+                <w:szCs w:val="28"/>
               </w:rPr>
               <w:t xml:space="preserve">O ator deve estar autenticado no sistema de acordo com o </w:t>
             </w:r>
             <w:r>
               <w:rPr>
-                <w:rFonts w:hint="default" w:ascii="Arial" w:hAnsi="Arial" w:cs="Arial"/>
+                <w:rFonts w:ascii="Times New Roman" w:hAnsi="Times New Roman" w:cs="Times New Roman"/>
                 <w:color w:val="FF0000"/>
+                <w:sz w:val="28"/>
+                <w:szCs w:val="28"/>
               </w:rPr>
               <w:t>CSU1</w:t>
             </w:r>
             <w:r>
               <w:rPr>
-                <w:rFonts w:hint="default" w:cs="Arial"/>
+                <w:rFonts w:ascii="Times New Roman" w:hAnsi="Times New Roman" w:cs="Times New Roman"/>
                 <w:color w:val="FF0000"/>
-                <w:lang w:val="pt-BR"/>
+                <w:sz w:val="28"/>
+                <w:szCs w:val="28"/>
               </w:rPr>
               <w:t>9</w:t>
             </w:r>
             <w:r>
               <w:rPr>
-                <w:rFonts w:hint="default" w:ascii="Arial" w:hAnsi="Arial" w:cs="Arial"/>
+                <w:rFonts w:ascii="Times New Roman" w:hAnsi="Times New Roman" w:cs="Times New Roman"/>
                 <w:color w:val="FF0000"/>
-              </w:rPr>
-              <w:t xml:space="preserve"> - Autenticar Pessoa</w:t>
-            </w:r>
-            <w:r>
-              <w:rPr>
-                <w:rFonts w:hint="default" w:ascii="Arial" w:hAnsi="Arial" w:cs="Arial"/>
+                <w:sz w:val="28"/>
+                <w:szCs w:val="28"/>
+              </w:rPr>
+              <w:t xml:space="preserve"> </w:t>
+            </w:r>
+            <w:r>
+              <w:rPr>
+                <w:rFonts w:ascii="Times New Roman" w:hAnsi="Times New Roman" w:cs="Times New Roman"/>
+                <w:color w:val="FF0000"/>
+                <w:sz w:val="28"/>
+                <w:szCs w:val="28"/>
+              </w:rPr>
+              <w:t>–</w:t>
+            </w:r>
+            <w:r>
+              <w:rPr>
+                <w:rFonts w:ascii="Times New Roman" w:hAnsi="Times New Roman" w:cs="Times New Roman"/>
+                <w:color w:val="FF0000"/>
+                <w:sz w:val="28"/>
+                <w:szCs w:val="28"/>
+              </w:rPr>
+              <w:t xml:space="preserve"> Autenticar Pessoa</w:t>
+            </w:r>
+            <w:r>
+              <w:rPr>
+                <w:rFonts w:ascii="Times New Roman" w:hAnsi="Times New Roman" w:cs="Times New Roman"/>
+                <w:sz w:val="28"/>
+                <w:szCs w:val="28"/>
               </w:rPr>
               <w:t>.</w:t>
             </w:r>
@@ -535,22 +541,6 @@
         </w:tc>
       </w:tr>
       <w:tr>
-        <w:tblPrEx>
-          <w:tblBorders>
-            <w:top w:val="single" w:color="000000" w:sz="8" w:space="0"/>
-            <w:left w:val="single" w:color="000000" w:sz="8" w:space="0"/>
-            <w:bottom w:val="single" w:color="000000" w:sz="8" w:space="0"/>
-            <w:right w:val="single" w:color="000000" w:sz="8" w:space="0"/>
-            <w:insideH w:val="single" w:color="000000" w:sz="8" w:space="0"/>
-            <w:insideV w:val="single" w:color="000000" w:sz="8" w:space="0"/>
-          </w:tblBorders>
-          <w:tblCellMar>
-            <w:top w:w="100" w:type="dxa"/>
-            <w:left w:w="100" w:type="dxa"/>
-            <w:bottom w:w="100" w:type="dxa"/>
-            <w:right w:w="100" w:type="dxa"/>
-          </w:tblCellMar>
-        </w:tblPrEx>
         <w:tc>
           <w:tcPr>
             <w:tcW w:w="4514" w:type="dxa"/>
@@ -567,14 +557,18 @@
               <w:widowControl w:val="0"/>
               <w:spacing w:line="240" w:lineRule="auto"/>
               <w:rPr>
-                <w:rFonts w:hint="default" w:ascii="Arial" w:hAnsi="Arial" w:cs="Arial"/>
-                <w:b/>
-              </w:rPr>
-            </w:pPr>
-            <w:r>
-              <w:rPr>
-                <w:rFonts w:hint="default" w:ascii="Arial" w:hAnsi="Arial" w:cs="Arial"/>
-                <w:b/>
+                <w:rFonts w:ascii="Times New Roman" w:hAnsi="Times New Roman" w:cs="Times New Roman"/>
+                <w:b/>
+                <w:sz w:val="28"/>
+                <w:szCs w:val="28"/>
+              </w:rPr>
+            </w:pPr>
+            <w:r>
+              <w:rPr>
+                <w:rFonts w:ascii="Times New Roman" w:hAnsi="Times New Roman" w:cs="Times New Roman"/>
+                <w:b/>
+                <w:sz w:val="28"/>
+                <w:szCs w:val="28"/>
               </w:rPr>
               <w:t>Pós-Condição</w:t>
             </w:r>
@@ -596,12 +590,16 @@
               <w:widowControl w:val="0"/>
               <w:spacing w:line="240" w:lineRule="auto"/>
               <w:rPr>
-                <w:rFonts w:hint="default" w:ascii="Arial" w:hAnsi="Arial" w:cs="Arial"/>
-              </w:rPr>
-            </w:pPr>
-            <w:r>
-              <w:rPr>
-                <w:rFonts w:hint="default" w:ascii="Arial" w:hAnsi="Arial" w:cs="Arial"/>
+                <w:rFonts w:ascii="Times New Roman" w:hAnsi="Times New Roman" w:cs="Times New Roman"/>
+                <w:sz w:val="28"/>
+                <w:szCs w:val="28"/>
+              </w:rPr>
+            </w:pPr>
+            <w:r>
+              <w:rPr>
+                <w:rFonts w:ascii="Times New Roman" w:hAnsi="Times New Roman" w:cs="Times New Roman"/>
+                <w:sz w:val="28"/>
+                <w:szCs w:val="28"/>
               </w:rPr>
               <w:t>-</w:t>
             </w:r>
@@ -609,24 +607,8 @@
         </w:tc>
       </w:tr>
       <w:tr>
-        <w:tblPrEx>
-          <w:tblBorders>
-            <w:top w:val="single" w:color="000000" w:sz="8" w:space="0"/>
-            <w:left w:val="single" w:color="000000" w:sz="8" w:space="0"/>
-            <w:bottom w:val="single" w:color="000000" w:sz="8" w:space="0"/>
-            <w:right w:val="single" w:color="000000" w:sz="8" w:space="0"/>
-            <w:insideH w:val="single" w:color="000000" w:sz="8" w:space="0"/>
-            <w:insideV w:val="single" w:color="000000" w:sz="8" w:space="0"/>
-          </w:tblBorders>
-          <w:tblCellMar>
-            <w:top w:w="100" w:type="dxa"/>
-            <w:left w:w="100" w:type="dxa"/>
-            <w:bottom w:w="100" w:type="dxa"/>
-            <w:right w:w="100" w:type="dxa"/>
-          </w:tblCellMar>
-        </w:tblPrEx>
         <w:trPr>
-          <w:trHeight w:val="420" w:hRule="atLeast"/>
+          <w:trHeight w:val="420"/>
         </w:trPr>
         <w:tc>
           <w:tcPr>
@@ -646,14 +628,18 @@
               <w:spacing w:line="240" w:lineRule="auto"/>
               <w:jc w:val="center"/>
               <w:rPr>
-                <w:rFonts w:hint="default" w:ascii="Arial" w:hAnsi="Arial" w:cs="Arial"/>
-                <w:b/>
-              </w:rPr>
-            </w:pPr>
-            <w:r>
-              <w:rPr>
-                <w:rFonts w:hint="default" w:ascii="Arial" w:hAnsi="Arial" w:cs="Arial"/>
-                <w:b/>
+                <w:rFonts w:ascii="Times New Roman" w:hAnsi="Times New Roman" w:cs="Times New Roman"/>
+                <w:b/>
+                <w:sz w:val="28"/>
+                <w:szCs w:val="28"/>
+              </w:rPr>
+            </w:pPr>
+            <w:r>
+              <w:rPr>
+                <w:rFonts w:ascii="Times New Roman" w:hAnsi="Times New Roman" w:cs="Times New Roman"/>
+                <w:b/>
+                <w:sz w:val="28"/>
+                <w:szCs w:val="28"/>
               </w:rPr>
               <w:t>Fluxo Principal</w:t>
             </w:r>
@@ -661,24 +647,8 @@
         </w:tc>
       </w:tr>
       <w:tr>
-        <w:tblPrEx>
-          <w:tblBorders>
-            <w:top w:val="single" w:color="000000" w:sz="8" w:space="0"/>
-            <w:left w:val="single" w:color="000000" w:sz="8" w:space="0"/>
-            <w:bottom w:val="single" w:color="000000" w:sz="8" w:space="0"/>
-            <w:right w:val="single" w:color="000000" w:sz="8" w:space="0"/>
-            <w:insideH w:val="single" w:color="000000" w:sz="8" w:space="0"/>
-            <w:insideV w:val="single" w:color="000000" w:sz="8" w:space="0"/>
-          </w:tblBorders>
-          <w:tblCellMar>
-            <w:top w:w="100" w:type="dxa"/>
-            <w:left w:w="100" w:type="dxa"/>
-            <w:bottom w:w="100" w:type="dxa"/>
-            <w:right w:w="100" w:type="dxa"/>
-          </w:tblCellMar>
-        </w:tblPrEx>
         <w:trPr>
-          <w:trHeight w:val="420" w:hRule="atLeast"/>
+          <w:trHeight w:val="420"/>
         </w:trPr>
         <w:tc>
           <w:tcPr>
@@ -701,46 +671,87 @@
               </w:numPr>
               <w:spacing w:line="240" w:lineRule="auto"/>
               <w:rPr>
-                <w:rFonts w:hint="default" w:ascii="Arial" w:hAnsi="Arial" w:cs="Arial"/>
-              </w:rPr>
-            </w:pPr>
-            <w:r>
-              <w:rPr>
-                <w:rFonts w:hint="default" w:ascii="Arial" w:hAnsi="Arial" w:cs="Arial"/>
+                <w:rFonts w:ascii="Times New Roman" w:hAnsi="Times New Roman" w:cs="Times New Roman"/>
+                <w:sz w:val="28"/>
+                <w:szCs w:val="28"/>
+              </w:rPr>
+            </w:pPr>
+            <w:r>
+              <w:rPr>
+                <w:rFonts w:ascii="Times New Roman" w:hAnsi="Times New Roman" w:cs="Times New Roman"/>
+                <w:sz w:val="28"/>
+                <w:szCs w:val="28"/>
               </w:rPr>
               <w:t xml:space="preserve">Ator clica no botão </w:t>
             </w:r>
             <w:r>
               <w:rPr>
-                <w:rFonts w:hint="default" w:cs="Arial"/>
-                <w:lang w:val="pt-BR"/>
+                <w:rFonts w:ascii="Times New Roman" w:hAnsi="Times New Roman" w:cs="Times New Roman"/>
+                <w:sz w:val="28"/>
+                <w:szCs w:val="28"/>
               </w:rPr>
               <w:t xml:space="preserve">“Atender Solicitações” em qualquer uma de suas telas </w:t>
             </w:r>
             <w:r>
               <w:rPr>
-                <w:rFonts w:hint="default" w:ascii="Arial" w:hAnsi="Arial" w:cs="Arial"/>
+                <w:rFonts w:ascii="Times New Roman" w:hAnsi="Times New Roman" w:cs="Times New Roman"/>
+                <w:sz w:val="28"/>
+                <w:szCs w:val="28"/>
               </w:rPr>
               <w:t>e é direcionado para a tela</w:t>
             </w:r>
             <w:r>
               <w:rPr>
-                <w:rFonts w:hint="default" w:ascii="Arial" w:hAnsi="Arial" w:cs="Arial"/>
+                <w:rFonts w:ascii="Times New Roman" w:hAnsi="Times New Roman" w:cs="Times New Roman"/>
                 <w:color w:val="FF0000"/>
+                <w:sz w:val="28"/>
+                <w:szCs w:val="28"/>
               </w:rPr>
               <w:t xml:space="preserve"> </w:t>
             </w:r>
             <w:r>
               <w:rPr>
-                <w:rFonts w:hint="default" w:cs="Arial"/>
+                <w:rFonts w:ascii="Times New Roman" w:hAnsi="Times New Roman" w:cs="Times New Roman"/>
                 <w:color w:val="FF0000"/>
-                <w:lang w:val="pt-BR"/>
-              </w:rPr>
-              <w:t>4G - AtenderSolicitacoes</w:t>
-            </w:r>
-            <w:r>
-              <w:rPr>
-                <w:rFonts w:hint="default" w:ascii="Arial" w:hAnsi="Arial" w:cs="Arial"/>
+                <w:sz w:val="28"/>
+                <w:szCs w:val="28"/>
+              </w:rPr>
+              <w:t xml:space="preserve">4G </w:t>
+            </w:r>
+            <w:r>
+              <w:rPr>
+                <w:rFonts w:ascii="Times New Roman" w:hAnsi="Times New Roman" w:cs="Times New Roman"/>
+                <w:color w:val="FF0000"/>
+                <w:sz w:val="28"/>
+                <w:szCs w:val="28"/>
+              </w:rPr>
+              <w:t>–</w:t>
+            </w:r>
+            <w:r>
+              <w:rPr>
+                <w:rFonts w:ascii="Times New Roman" w:hAnsi="Times New Roman" w:cs="Times New Roman"/>
+                <w:color w:val="FF0000"/>
+                <w:sz w:val="28"/>
+                <w:szCs w:val="28"/>
+              </w:rPr>
+              <w:t xml:space="preserve"> </w:t>
+            </w:r>
+            <w:proofErr w:type="spellStart"/>
+            <w:r>
+              <w:rPr>
+                <w:rFonts w:ascii="Times New Roman" w:hAnsi="Times New Roman" w:cs="Times New Roman"/>
+                <w:color w:val="FF0000"/>
+                <w:sz w:val="28"/>
+                <w:szCs w:val="28"/>
+              </w:rPr>
+              <w:t>AtenderSolicitacoes</w:t>
+            </w:r>
+            <w:proofErr w:type="spellEnd"/>
+            <w:r>
+              <w:rPr>
+                <w:rFonts w:ascii="Times New Roman" w:hAnsi="Times New Roman" w:cs="Times New Roman"/>
+                <w:sz w:val="28"/>
+                <w:szCs w:val="28"/>
               </w:rPr>
               <w:t>;</w:t>
             </w:r>
@@ -754,19 +765,24 @@
               </w:numPr>
               <w:spacing w:line="240" w:lineRule="auto"/>
               <w:rPr>
-                <w:rFonts w:hint="default" w:ascii="Arial" w:hAnsi="Arial" w:cs="Arial"/>
-              </w:rPr>
-            </w:pPr>
-            <w:r>
-              <w:rPr>
-                <w:rFonts w:hint="default" w:ascii="Arial" w:hAnsi="Arial" w:cs="Arial"/>
+                <w:rFonts w:ascii="Times New Roman" w:hAnsi="Times New Roman" w:cs="Times New Roman"/>
+                <w:sz w:val="28"/>
+                <w:szCs w:val="28"/>
+              </w:rPr>
+            </w:pPr>
+            <w:r>
+              <w:rPr>
+                <w:rFonts w:ascii="Times New Roman" w:hAnsi="Times New Roman" w:cs="Times New Roman"/>
+                <w:sz w:val="28"/>
+                <w:szCs w:val="28"/>
               </w:rPr>
               <w:t>Ator</w:t>
             </w:r>
             <w:r>
               <w:rPr>
-                <w:rFonts w:hint="default" w:cs="Arial"/>
-                <w:lang w:val="pt-BR"/>
+                <w:rFonts w:ascii="Times New Roman" w:hAnsi="Times New Roman" w:cs="Times New Roman"/>
+                <w:sz w:val="28"/>
+                <w:szCs w:val="28"/>
               </w:rPr>
               <w:t xml:space="preserve"> escolhe qual solicitação deseja atender na lista que apareceu na tela e clica em “Atender”;</w:t>
             </w:r>
@@ -780,41 +796,78 @@
               </w:numPr>
               <w:spacing w:line="240" w:lineRule="auto"/>
               <w:rPr>
-                <w:rFonts w:hint="default" w:ascii="Arial" w:hAnsi="Arial" w:cs="Arial"/>
-              </w:rPr>
-            </w:pPr>
-            <w:r>
-              <w:rPr>
-                <w:rFonts w:hint="default" w:cs="Arial"/>
-                <w:lang w:val="pt-BR"/>
+                <w:rFonts w:ascii="Times New Roman" w:hAnsi="Times New Roman" w:cs="Times New Roman"/>
+                <w:sz w:val="28"/>
+                <w:szCs w:val="28"/>
+              </w:rPr>
+            </w:pPr>
+            <w:r>
+              <w:rPr>
+                <w:rFonts w:ascii="Times New Roman" w:hAnsi="Times New Roman" w:cs="Times New Roman"/>
+                <w:sz w:val="28"/>
+                <w:szCs w:val="28"/>
               </w:rPr>
               <w:t xml:space="preserve">Ator é direcionado para a tela </w:t>
             </w:r>
             <w:r>
               <w:rPr>
-                <w:rFonts w:hint="default" w:cs="Arial"/>
+                <w:rFonts w:ascii="Times New Roman" w:hAnsi="Times New Roman" w:cs="Times New Roman"/>
                 <w:color w:val="FF0000"/>
-                <w:lang w:val="pt-BR"/>
-              </w:rPr>
-              <w:t>5G - AutorizarVisualizarSolicitacao</w:t>
-            </w:r>
-            <w:r>
-              <w:rPr>
-                <w:rFonts w:hint="default" w:cs="Arial"/>
-                <w:lang w:val="pt-BR"/>
+                <w:sz w:val="28"/>
+                <w:szCs w:val="28"/>
+              </w:rPr>
+              <w:t xml:space="preserve">5G </w:t>
+            </w:r>
+            <w:r>
+              <w:rPr>
+                <w:rFonts w:ascii="Times New Roman" w:hAnsi="Times New Roman" w:cs="Times New Roman"/>
+                <w:color w:val="FF0000"/>
+                <w:sz w:val="28"/>
+                <w:szCs w:val="28"/>
+              </w:rPr>
+              <w:t>–</w:t>
+            </w:r>
+            <w:r>
+              <w:rPr>
+                <w:rFonts w:ascii="Times New Roman" w:hAnsi="Times New Roman" w:cs="Times New Roman"/>
+                <w:color w:val="FF0000"/>
+                <w:sz w:val="28"/>
+                <w:szCs w:val="28"/>
+              </w:rPr>
+              <w:t xml:space="preserve"> </w:t>
+            </w:r>
+            <w:proofErr w:type="spellStart"/>
+            <w:r>
+              <w:rPr>
+                <w:rFonts w:ascii="Times New Roman" w:hAnsi="Times New Roman" w:cs="Times New Roman"/>
+                <w:color w:val="FF0000"/>
+                <w:sz w:val="28"/>
+                <w:szCs w:val="28"/>
+              </w:rPr>
+              <w:t>AutorizarVisualizarSolicitacao</w:t>
+            </w:r>
+            <w:proofErr w:type="spellEnd"/>
+            <w:r>
+              <w:rPr>
+                <w:rFonts w:ascii="Times New Roman" w:hAnsi="Times New Roman" w:cs="Times New Roman"/>
+                <w:sz w:val="28"/>
+                <w:szCs w:val="28"/>
               </w:rPr>
               <w:t xml:space="preserve"> com todas as informações dessa solicitação, além de uma área para informar os materiais e a quantidade que serão disponibilizados para essa solicitação e por fim o pr</w:t>
             </w:r>
             <w:r>
               <w:rPr>
-                <w:rFonts w:hint="default" w:ascii="Arial" w:hAnsi="Arial" w:cs="Arial"/>
+                <w:rFonts w:ascii="Times New Roman" w:hAnsi="Times New Roman" w:cs="Times New Roman"/>
+                <w:sz w:val="28"/>
+                <w:szCs w:val="28"/>
               </w:rPr>
               <w:t xml:space="preserve">eenchimento </w:t>
             </w:r>
             <w:r>
               <w:rPr>
-                <w:rFonts w:hint="default" w:cs="Arial"/>
-                <w:lang w:val="pt-BR"/>
+                <w:rFonts w:ascii="Times New Roman" w:hAnsi="Times New Roman" w:cs="Times New Roman"/>
+                <w:sz w:val="28"/>
+                <w:szCs w:val="28"/>
               </w:rPr>
               <w:t>do técnico que será responsável pela execução.</w:t>
             </w:r>
@@ -828,28 +881,88 @@
               </w:numPr>
               <w:spacing w:line="240" w:lineRule="auto"/>
               <w:rPr>
-                <w:rFonts w:hint="default" w:ascii="Arial" w:hAnsi="Arial" w:cs="Arial"/>
-              </w:rPr>
-            </w:pPr>
-            <w:r>
-              <w:rPr>
-                <w:rFonts w:hint="default" w:cs="Arial"/>
-                <w:lang w:val="pt-BR"/>
-              </w:rPr>
-              <w:t xml:space="preserve">Ator clica em “Autorizar”, o sistema exibe um popup com a mensagem “Solicitação autorizada com sucesso” e o ator é redirecionado para a tela </w:t>
-            </w:r>
-            <w:r>
-              <w:rPr>
-                <w:rFonts w:hint="default" w:cs="Arial"/>
+                <w:rFonts w:ascii="Times New Roman" w:hAnsi="Times New Roman" w:cs="Times New Roman"/>
+                <w:sz w:val="28"/>
+                <w:szCs w:val="28"/>
+              </w:rPr>
+            </w:pPr>
+            <w:r>
+              <w:rPr>
+                <w:rFonts w:ascii="Times New Roman" w:hAnsi="Times New Roman" w:cs="Times New Roman"/>
+                <w:sz w:val="28"/>
+                <w:szCs w:val="28"/>
+              </w:rPr>
+              <w:t>Ator clica em “Autorizar”, o s</w:t>
+            </w:r>
+            <w:r>
+              <w:rPr>
+                <w:rFonts w:ascii="Times New Roman" w:hAnsi="Times New Roman" w:cs="Times New Roman"/>
+                <w:sz w:val="28"/>
+                <w:szCs w:val="28"/>
+              </w:rPr>
+              <w:t xml:space="preserve">istema exibe um </w:t>
+            </w:r>
+            <w:proofErr w:type="spellStart"/>
+            <w:r>
+              <w:rPr>
+                <w:rFonts w:ascii="Times New Roman" w:hAnsi="Times New Roman" w:cs="Times New Roman"/>
+                <w:sz w:val="28"/>
+                <w:szCs w:val="28"/>
+              </w:rPr>
+              <w:t>popup</w:t>
+            </w:r>
+            <w:proofErr w:type="spellEnd"/>
+            <w:r>
+              <w:rPr>
+                <w:rFonts w:ascii="Times New Roman" w:hAnsi="Times New Roman" w:cs="Times New Roman"/>
+                <w:sz w:val="28"/>
+                <w:szCs w:val="28"/>
+              </w:rPr>
+              <w:t xml:space="preserve"> com a mensagem “Solicitação autorizada com sucesso” e o ator é redirecionado para a tela </w:t>
+            </w:r>
+            <w:r>
+              <w:rPr>
+                <w:rFonts w:ascii="Times New Roman" w:hAnsi="Times New Roman" w:cs="Times New Roman"/>
                 <w:color w:val="FF0000"/>
-                <w:lang w:val="pt-BR"/>
-              </w:rPr>
-              <w:t>4G - AtenderSolicitacoes</w:t>
-            </w:r>
-            <w:r>
-              <w:rPr>
-                <w:rFonts w:hint="default" w:cs="Arial"/>
-                <w:lang w:val="pt-BR"/>
+                <w:sz w:val="28"/>
+                <w:szCs w:val="28"/>
+              </w:rPr>
+              <w:t xml:space="preserve">4G </w:t>
+            </w:r>
+            <w:r>
+              <w:rPr>
+                <w:rFonts w:ascii="Times New Roman" w:hAnsi="Times New Roman" w:cs="Times New Roman"/>
+                <w:color w:val="FF0000"/>
+                <w:sz w:val="28"/>
+                <w:szCs w:val="28"/>
+              </w:rPr>
+              <w:t>–</w:t>
+            </w:r>
+            <w:r>
+              <w:rPr>
+                <w:rFonts w:ascii="Times New Roman" w:hAnsi="Times New Roman" w:cs="Times New Roman"/>
+                <w:color w:val="FF0000"/>
+                <w:sz w:val="28"/>
+                <w:szCs w:val="28"/>
+              </w:rPr>
+              <w:t xml:space="preserve"> </w:t>
+            </w:r>
+            <w:proofErr w:type="spellStart"/>
+            <w:r>
+              <w:rPr>
+                <w:rFonts w:ascii="Times New Roman" w:hAnsi="Times New Roman" w:cs="Times New Roman"/>
+                <w:color w:val="FF0000"/>
+                <w:sz w:val="28"/>
+                <w:szCs w:val="28"/>
+              </w:rPr>
+              <w:t>AtenderSolicitacoes</w:t>
+            </w:r>
+            <w:proofErr w:type="spellEnd"/>
+            <w:r>
+              <w:rPr>
+                <w:rFonts w:ascii="Times New Roman" w:hAnsi="Times New Roman" w:cs="Times New Roman"/>
+                <w:sz w:val="28"/>
+                <w:szCs w:val="28"/>
               </w:rPr>
               <w:t xml:space="preserve">. </w:t>
             </w:r>
@@ -857,24 +970,8 @@
         </w:tc>
       </w:tr>
       <w:tr>
-        <w:tblPrEx>
-          <w:tblBorders>
-            <w:top w:val="single" w:color="000000" w:sz="8" w:space="0"/>
-            <w:left w:val="single" w:color="000000" w:sz="8" w:space="0"/>
-            <w:bottom w:val="single" w:color="000000" w:sz="8" w:space="0"/>
-            <w:right w:val="single" w:color="000000" w:sz="8" w:space="0"/>
-            <w:insideH w:val="single" w:color="000000" w:sz="8" w:space="0"/>
-            <w:insideV w:val="single" w:color="000000" w:sz="8" w:space="0"/>
-          </w:tblBorders>
-          <w:tblCellMar>
-            <w:top w:w="100" w:type="dxa"/>
-            <w:left w:w="100" w:type="dxa"/>
-            <w:bottom w:w="100" w:type="dxa"/>
-            <w:right w:w="100" w:type="dxa"/>
-          </w:tblCellMar>
-        </w:tblPrEx>
         <w:trPr>
-          <w:trHeight w:val="420" w:hRule="atLeast"/>
+          <w:trHeight w:val="420"/>
         </w:trPr>
         <w:tc>
           <w:tcPr>
@@ -894,14 +991,18 @@
               <w:spacing w:line="240" w:lineRule="auto"/>
               <w:jc w:val="center"/>
               <w:rPr>
-                <w:rFonts w:hint="default" w:ascii="Arial" w:hAnsi="Arial" w:cs="Arial"/>
-                <w:b/>
-              </w:rPr>
-            </w:pPr>
-            <w:r>
-              <w:rPr>
-                <w:rFonts w:hint="default" w:ascii="Arial" w:hAnsi="Arial" w:cs="Arial"/>
-                <w:b/>
+                <w:rFonts w:ascii="Times New Roman" w:hAnsi="Times New Roman" w:cs="Times New Roman"/>
+                <w:b/>
+                <w:sz w:val="28"/>
+                <w:szCs w:val="28"/>
+              </w:rPr>
+            </w:pPr>
+            <w:r>
+              <w:rPr>
+                <w:rFonts w:ascii="Times New Roman" w:hAnsi="Times New Roman" w:cs="Times New Roman"/>
+                <w:b/>
+                <w:sz w:val="28"/>
+                <w:szCs w:val="28"/>
               </w:rPr>
               <w:t>Fluxo de Exceção</w:t>
             </w:r>
@@ -909,24 +1010,8 @@
         </w:tc>
       </w:tr>
       <w:tr>
-        <w:tblPrEx>
-          <w:tblBorders>
-            <w:top w:val="single" w:color="000000" w:sz="8" w:space="0"/>
-            <w:left w:val="single" w:color="000000" w:sz="8" w:space="0"/>
-            <w:bottom w:val="single" w:color="000000" w:sz="8" w:space="0"/>
-            <w:right w:val="single" w:color="000000" w:sz="8" w:space="0"/>
-            <w:insideH w:val="single" w:color="000000" w:sz="8" w:space="0"/>
-            <w:insideV w:val="single" w:color="000000" w:sz="8" w:space="0"/>
-          </w:tblBorders>
-          <w:tblCellMar>
-            <w:top w:w="100" w:type="dxa"/>
-            <w:left w:w="100" w:type="dxa"/>
-            <w:bottom w:w="100" w:type="dxa"/>
-            <w:right w:w="100" w:type="dxa"/>
-          </w:tblCellMar>
-        </w:tblPrEx>
         <w:trPr>
-          <w:trHeight w:val="420" w:hRule="atLeast"/>
+          <w:trHeight w:val="420"/>
         </w:trPr>
         <w:tc>
           <w:tcPr>
@@ -943,46 +1028,90 @@
           <w:p>
             <w:pPr>
               <w:widowControl w:val="0"/>
-              <w:numPr>
-                <w:numId w:val="0"/>
-              </w:numPr>
-              <w:spacing w:line="240" w:lineRule="auto"/>
-              <w:ind w:left="360" w:leftChars="0"/>
-              <w:rPr>
-                <w:rFonts w:hint="default" w:ascii="Arial" w:hAnsi="Arial" w:cs="Arial"/>
-              </w:rPr>
-            </w:pPr>
-            <w:r>
-              <w:rPr>
-                <w:rFonts w:hint="default" w:ascii="Arial" w:hAnsi="Arial" w:cs="Arial"/>
-                <w:b/>
+              <w:spacing w:line="240" w:lineRule="auto"/>
+              <w:ind w:left="360"/>
+              <w:rPr>
+                <w:rFonts w:ascii="Times New Roman" w:hAnsi="Times New Roman" w:cs="Times New Roman"/>
+                <w:sz w:val="28"/>
+                <w:szCs w:val="28"/>
+              </w:rPr>
+            </w:pPr>
+            <w:r>
+              <w:rPr>
+                <w:rFonts w:ascii="Times New Roman" w:hAnsi="Times New Roman" w:cs="Times New Roman"/>
+                <w:b/>
+                <w:sz w:val="28"/>
+                <w:szCs w:val="28"/>
               </w:rPr>
               <w:t xml:space="preserve">Linha 4: </w:t>
             </w:r>
             <w:r>
               <w:rPr>
-                <w:rFonts w:hint="default" w:ascii="Arial" w:hAnsi="Arial" w:cs="Arial"/>
+                <w:rFonts w:ascii="Times New Roman" w:hAnsi="Times New Roman" w:cs="Times New Roman"/>
+                <w:sz w:val="28"/>
+                <w:szCs w:val="28"/>
               </w:rPr>
               <w:t xml:space="preserve">Ator </w:t>
             </w:r>
             <w:r>
               <w:rPr>
-                <w:rFonts w:hint="default" w:cs="Arial"/>
-                <w:lang w:val="pt-BR"/>
-              </w:rPr>
-              <w:t xml:space="preserve">clica em “Recusar”, o sistema exibe mensagem “A Solicitação foi recusada” e o ator é redirecionado para a tela </w:t>
-            </w:r>
-            <w:r>
-              <w:rPr>
-                <w:rFonts w:hint="default" w:cs="Arial"/>
+                <w:rFonts w:ascii="Times New Roman" w:hAnsi="Times New Roman" w:cs="Times New Roman"/>
+                <w:sz w:val="28"/>
+                <w:szCs w:val="28"/>
+              </w:rPr>
+              <w:t xml:space="preserve">clica em “Recusar”, o sistema exibe mensagem “A Solicitação foi recusada” e o ator é </w:t>
+            </w:r>
+            <w:r>
+              <w:rPr>
+                <w:rFonts w:ascii="Times New Roman" w:hAnsi="Times New Roman" w:cs="Times New Roman"/>
+                <w:sz w:val="28"/>
+                <w:szCs w:val="28"/>
+              </w:rPr>
+              <w:t xml:space="preserve">redirecionado para a tela </w:t>
+            </w:r>
+            <w:r>
+              <w:rPr>
+                <w:rFonts w:ascii="Times New Roman" w:hAnsi="Times New Roman" w:cs="Times New Roman"/>
                 <w:color w:val="FF0000"/>
-                <w:lang w:val="pt-BR"/>
-              </w:rPr>
-              <w:t>4G - AtenderSolicitacoes</w:t>
-            </w:r>
-            <w:r>
-              <w:rPr>
-                <w:rFonts w:hint="default" w:ascii="Arial" w:hAnsi="Arial" w:cs="Arial"/>
+                <w:sz w:val="28"/>
+                <w:szCs w:val="28"/>
+              </w:rPr>
+              <w:t xml:space="preserve">4G </w:t>
+            </w:r>
+            <w:r>
+              <w:rPr>
+                <w:rFonts w:ascii="Times New Roman" w:hAnsi="Times New Roman" w:cs="Times New Roman"/>
+                <w:color w:val="FF0000"/>
+                <w:sz w:val="28"/>
+                <w:szCs w:val="28"/>
+              </w:rPr>
+              <w:t>–</w:t>
+            </w:r>
+            <w:r>
+              <w:rPr>
+                <w:rFonts w:ascii="Times New Roman" w:hAnsi="Times New Roman" w:cs="Times New Roman"/>
+                <w:color w:val="FF0000"/>
+                <w:sz w:val="28"/>
+                <w:szCs w:val="28"/>
+              </w:rPr>
+              <w:t xml:space="preserve"> </w:t>
+            </w:r>
+            <w:proofErr w:type="spellStart"/>
+            <w:r>
+              <w:rPr>
+                <w:rFonts w:ascii="Times New Roman" w:hAnsi="Times New Roman" w:cs="Times New Roman"/>
+                <w:color w:val="FF0000"/>
+                <w:sz w:val="28"/>
+                <w:szCs w:val="28"/>
+              </w:rPr>
+              <w:t>AtenderSolicitacoes</w:t>
+            </w:r>
+            <w:proofErr w:type="spellEnd"/>
+            <w:r>
+              <w:rPr>
+                <w:rFonts w:ascii="Times New Roman" w:hAnsi="Times New Roman" w:cs="Times New Roman"/>
+                <w:sz w:val="28"/>
+                <w:szCs w:val="28"/>
               </w:rPr>
               <w:t>.</w:t>
             </w:r>
@@ -993,37 +1122,36 @@
     <w:p>
       <w:pPr>
         <w:rPr>
-          <w:rFonts w:hint="default" w:ascii="Arial" w:hAnsi="Arial" w:cs="Arial"/>
+          <w:rFonts w:ascii="Times New Roman" w:hAnsi="Times New Roman" w:cs="Times New Roman"/>
+          <w:sz w:val="28"/>
+          <w:szCs w:val="28"/>
         </w:rPr>
       </w:pPr>
     </w:p>
     <w:p>
       <w:pPr>
         <w:rPr>
-          <w:rFonts w:hint="default" w:ascii="Arial" w:hAnsi="Arial" w:cs="Arial"/>
+          <w:rFonts w:ascii="Times New Roman" w:hAnsi="Times New Roman" w:cs="Times New Roman"/>
+          <w:sz w:val="28"/>
+          <w:szCs w:val="28"/>
         </w:rPr>
       </w:pPr>
     </w:p>
     <w:tbl>
       <w:tblPr>
-        <w:tblStyle w:val="20"/>
+        <w:tblStyle w:val="Style19"/>
         <w:tblW w:w="9028" w:type="dxa"/>
         <w:tblInd w:w="0" w:type="dxa"/>
         <w:tblBorders>
-          <w:top w:val="single" w:color="000000" w:sz="8" w:space="0"/>
-          <w:left w:val="single" w:color="000000" w:sz="8" w:space="0"/>
-          <w:bottom w:val="single" w:color="000000" w:sz="8" w:space="0"/>
-          <w:right w:val="single" w:color="000000" w:sz="8" w:space="0"/>
-          <w:insideH w:val="single" w:color="000000" w:sz="8" w:space="0"/>
-          <w:insideV w:val="single" w:color="000000" w:sz="8" w:space="0"/>
+          <w:top w:val="single" w:sz="8" w:space="0" w:color="000000"/>
+          <w:left w:val="single" w:sz="8" w:space="0" w:color="000000"/>
+          <w:bottom w:val="single" w:sz="8" w:space="0" w:color="000000"/>
+          <w:right w:val="single" w:sz="8" w:space="0" w:color="000000"/>
+          <w:insideH w:val="single" w:sz="8" w:space="0" w:color="000000"/>
+          <w:insideV w:val="single" w:sz="8" w:space="0" w:color="000000"/>
         </w:tblBorders>
         <w:tblLayout w:type="fixed"/>
-        <w:tblCellMar>
-          <w:top w:w="100" w:type="dxa"/>
-          <w:left w:w="100" w:type="dxa"/>
-          <w:bottom w:w="100" w:type="dxa"/>
-          <w:right w:w="100" w:type="dxa"/>
-        </w:tblCellMar>
+        <w:tblLook w:val="04A0" w:firstRow="1" w:lastRow="0" w:firstColumn="1" w:lastColumn="0" w:noHBand="0" w:noVBand="1"/>
       </w:tblPr>
       <w:tblGrid>
         <w:gridCol w:w="3010"/>
@@ -1031,24 +1159,8 @@
         <w:gridCol w:w="3009"/>
       </w:tblGrid>
       <w:tr>
-        <w:tblPrEx>
-          <w:tblBorders>
-            <w:top w:val="single" w:color="000000" w:sz="8" w:space="0"/>
-            <w:left w:val="single" w:color="000000" w:sz="8" w:space="0"/>
-            <w:bottom w:val="single" w:color="000000" w:sz="8" w:space="0"/>
-            <w:right w:val="single" w:color="000000" w:sz="8" w:space="0"/>
-            <w:insideH w:val="single" w:color="000000" w:sz="8" w:space="0"/>
-            <w:insideV w:val="single" w:color="000000" w:sz="8" w:space="0"/>
-          </w:tblBorders>
-          <w:tblCellMar>
-            <w:top w:w="100" w:type="dxa"/>
-            <w:left w:w="100" w:type="dxa"/>
-            <w:bottom w:w="100" w:type="dxa"/>
-            <w:right w:w="100" w:type="dxa"/>
-          </w:tblCellMar>
-        </w:tblPrEx>
         <w:trPr>
-          <w:trHeight w:val="420" w:hRule="atLeast"/>
+          <w:trHeight w:val="420"/>
         </w:trPr>
         <w:tc>
           <w:tcPr>
@@ -1068,37 +1180,26 @@
               <w:spacing w:line="240" w:lineRule="auto"/>
               <w:jc w:val="center"/>
               <w:rPr>
-                <w:rFonts w:hint="default" w:ascii="Arial" w:hAnsi="Arial" w:cs="Arial"/>
-                <w:b/>
-              </w:rPr>
-            </w:pPr>
-            <w:r>
-              <w:rPr>
-                <w:rFonts w:hint="default" w:ascii="Arial" w:hAnsi="Arial" w:cs="Arial"/>
-                <w:b/>
-              </w:rPr>
+                <w:rFonts w:ascii="Times New Roman" w:hAnsi="Times New Roman" w:cs="Times New Roman"/>
+                <w:b/>
+                <w:sz w:val="28"/>
+                <w:szCs w:val="28"/>
+              </w:rPr>
+            </w:pPr>
+            <w:r>
+              <w:rPr>
+                <w:rFonts w:ascii="Times New Roman" w:hAnsi="Times New Roman" w:cs="Times New Roman"/>
+                <w:b/>
+                <w:sz w:val="28"/>
+                <w:szCs w:val="28"/>
+              </w:rPr>
+              <w:lastRenderedPageBreak/>
               <w:t>Histórico</w:t>
             </w:r>
           </w:p>
         </w:tc>
       </w:tr>
       <w:tr>
-        <w:tblPrEx>
-          <w:tblBorders>
-            <w:top w:val="single" w:color="000000" w:sz="8" w:space="0"/>
-            <w:left w:val="single" w:color="000000" w:sz="8" w:space="0"/>
-            <w:bottom w:val="single" w:color="000000" w:sz="8" w:space="0"/>
-            <w:right w:val="single" w:color="000000" w:sz="8" w:space="0"/>
-            <w:insideH w:val="single" w:color="000000" w:sz="8" w:space="0"/>
-            <w:insideV w:val="single" w:color="000000" w:sz="8" w:space="0"/>
-          </w:tblBorders>
-          <w:tblCellMar>
-            <w:top w:w="100" w:type="dxa"/>
-            <w:left w:w="100" w:type="dxa"/>
-            <w:bottom w:w="100" w:type="dxa"/>
-            <w:right w:w="100" w:type="dxa"/>
-          </w:tblCellMar>
-        </w:tblPrEx>
         <w:tc>
           <w:tcPr>
             <w:tcW w:w="3010" w:type="dxa"/>
@@ -1116,14 +1217,18 @@
               <w:spacing w:line="240" w:lineRule="auto"/>
               <w:jc w:val="center"/>
               <w:rPr>
-                <w:rFonts w:hint="default" w:ascii="Arial" w:hAnsi="Arial" w:cs="Arial"/>
-                <w:b/>
-              </w:rPr>
-            </w:pPr>
-            <w:r>
-              <w:rPr>
-                <w:rFonts w:hint="default" w:ascii="Arial" w:hAnsi="Arial" w:cs="Arial"/>
-                <w:b/>
+                <w:rFonts w:ascii="Times New Roman" w:hAnsi="Times New Roman" w:cs="Times New Roman"/>
+                <w:b/>
+                <w:sz w:val="28"/>
+                <w:szCs w:val="28"/>
+              </w:rPr>
+            </w:pPr>
+            <w:r>
+              <w:rPr>
+                <w:rFonts w:ascii="Times New Roman" w:hAnsi="Times New Roman" w:cs="Times New Roman"/>
+                <w:b/>
+                <w:sz w:val="28"/>
+                <w:szCs w:val="28"/>
               </w:rPr>
               <w:t>Data</w:t>
             </w:r>
@@ -1146,14 +1251,18 @@
               <w:spacing w:line="240" w:lineRule="auto"/>
               <w:jc w:val="center"/>
               <w:rPr>
-                <w:rFonts w:hint="default" w:ascii="Arial" w:hAnsi="Arial" w:cs="Arial"/>
-                <w:b/>
-              </w:rPr>
-            </w:pPr>
-            <w:r>
-              <w:rPr>
-                <w:rFonts w:hint="default" w:ascii="Arial" w:hAnsi="Arial" w:cs="Arial"/>
-                <w:b/>
+                <w:rFonts w:ascii="Times New Roman" w:hAnsi="Times New Roman" w:cs="Times New Roman"/>
+                <w:b/>
+                <w:sz w:val="28"/>
+                <w:szCs w:val="28"/>
+              </w:rPr>
+            </w:pPr>
+            <w:r>
+              <w:rPr>
+                <w:rFonts w:ascii="Times New Roman" w:hAnsi="Times New Roman" w:cs="Times New Roman"/>
+                <w:b/>
+                <w:sz w:val="28"/>
+                <w:szCs w:val="28"/>
               </w:rPr>
               <w:t>Nome</w:t>
             </w:r>
@@ -1176,14 +1285,18 @@
               <w:spacing w:line="240" w:lineRule="auto"/>
               <w:jc w:val="center"/>
               <w:rPr>
-                <w:rFonts w:hint="default" w:ascii="Arial" w:hAnsi="Arial" w:cs="Arial"/>
-                <w:b/>
-              </w:rPr>
-            </w:pPr>
-            <w:r>
-              <w:rPr>
-                <w:rFonts w:hint="default" w:ascii="Arial" w:hAnsi="Arial" w:cs="Arial"/>
-                <w:b/>
+                <w:rFonts w:ascii="Times New Roman" w:hAnsi="Times New Roman" w:cs="Times New Roman"/>
+                <w:b/>
+                <w:sz w:val="28"/>
+                <w:szCs w:val="28"/>
+              </w:rPr>
+            </w:pPr>
+            <w:r>
+              <w:rPr>
+                <w:rFonts w:ascii="Times New Roman" w:hAnsi="Times New Roman" w:cs="Times New Roman"/>
+                <w:b/>
+                <w:sz w:val="28"/>
+                <w:szCs w:val="28"/>
               </w:rPr>
               <w:t>Alteração</w:t>
             </w:r>
@@ -1191,22 +1304,6 @@
         </w:tc>
       </w:tr>
       <w:tr>
-        <w:tblPrEx>
-          <w:tblBorders>
-            <w:top w:val="single" w:color="000000" w:sz="8" w:space="0"/>
-            <w:left w:val="single" w:color="000000" w:sz="8" w:space="0"/>
-            <w:bottom w:val="single" w:color="000000" w:sz="8" w:space="0"/>
-            <w:right w:val="single" w:color="000000" w:sz="8" w:space="0"/>
-            <w:insideH w:val="single" w:color="000000" w:sz="8" w:space="0"/>
-            <w:insideV w:val="single" w:color="000000" w:sz="8" w:space="0"/>
-          </w:tblBorders>
-          <w:tblCellMar>
-            <w:top w:w="100" w:type="dxa"/>
-            <w:left w:w="100" w:type="dxa"/>
-            <w:bottom w:w="100" w:type="dxa"/>
-            <w:right w:w="100" w:type="dxa"/>
-          </w:tblCellMar>
-        </w:tblPrEx>
         <w:tc>
           <w:tcPr>
             <w:tcW w:w="3010" w:type="dxa"/>
@@ -1224,19 +1321,19 @@
               <w:spacing w:line="240" w:lineRule="auto"/>
               <w:jc w:val="center"/>
               <w:rPr>
-                <w:rFonts w:hint="default" w:ascii="Arial" w:hAnsi="Arial" w:cs="Arial"/>
-                <w:lang w:val="pt-BR"/>
-              </w:rPr>
-            </w:pPr>
-            <w:r>
-              <w:rPr>
-                <w:rFonts w:hint="default" w:cs="Arial"/>
-                <w:lang w:val="pt-BR"/>
+                <w:rFonts w:ascii="Times New Roman" w:hAnsi="Times New Roman" w:cs="Times New Roman"/>
+                <w:sz w:val="28"/>
+                <w:szCs w:val="28"/>
+              </w:rPr>
+            </w:pPr>
+            <w:r>
+              <w:rPr>
+                <w:rFonts w:ascii="Times New Roman" w:hAnsi="Times New Roman" w:cs="Times New Roman"/>
+                <w:sz w:val="28"/>
+                <w:szCs w:val="28"/>
               </w:rPr>
               <w:t>05/01/2021</w:t>
             </w:r>
-            <w:bookmarkStart w:id="0" w:name="_GoBack"/>
-            <w:bookmarkEnd w:id="0"/>
           </w:p>
         </w:tc>
         <w:tc>
@@ -1256,12 +1353,16 @@
               <w:spacing w:line="240" w:lineRule="auto"/>
               <w:jc w:val="center"/>
               <w:rPr>
-                <w:rFonts w:hint="default" w:ascii="Arial" w:hAnsi="Arial" w:cs="Arial"/>
-              </w:rPr>
-            </w:pPr>
-            <w:r>
-              <w:rPr>
-                <w:rFonts w:hint="default" w:ascii="Arial" w:hAnsi="Arial" w:cs="Arial"/>
+                <w:rFonts w:ascii="Times New Roman" w:hAnsi="Times New Roman" w:cs="Times New Roman"/>
+                <w:sz w:val="28"/>
+                <w:szCs w:val="28"/>
+              </w:rPr>
+            </w:pPr>
+            <w:r>
+              <w:rPr>
+                <w:rFonts w:ascii="Times New Roman" w:hAnsi="Times New Roman" w:cs="Times New Roman"/>
+                <w:sz w:val="28"/>
+                <w:szCs w:val="28"/>
               </w:rPr>
               <w:t>Liliane Costa</w:t>
             </w:r>
@@ -1284,14 +1385,116 @@
               <w:spacing w:line="240" w:lineRule="auto"/>
               <w:jc w:val="center"/>
               <w:rPr>
-                <w:rFonts w:hint="default" w:ascii="Arial" w:hAnsi="Arial" w:cs="Arial"/>
-              </w:rPr>
-            </w:pPr>
-            <w:r>
-              <w:rPr>
-                <w:rFonts w:hint="default" w:ascii="Arial" w:hAnsi="Arial" w:cs="Arial"/>
+                <w:rFonts w:ascii="Times New Roman" w:hAnsi="Times New Roman" w:cs="Times New Roman"/>
+                <w:sz w:val="28"/>
+                <w:szCs w:val="28"/>
+              </w:rPr>
+            </w:pPr>
+            <w:r>
+              <w:rPr>
+                <w:rFonts w:ascii="Times New Roman" w:hAnsi="Times New Roman" w:cs="Times New Roman"/>
+                <w:sz w:val="28"/>
+                <w:szCs w:val="28"/>
               </w:rPr>
               <w:t>Criação do Caso de Uso</w:t>
+            </w:r>
+          </w:p>
+        </w:tc>
+      </w:tr>
+      <w:tr>
+        <w:tc>
+          <w:tcPr>
+            <w:tcW w:w="3010" w:type="dxa"/>
+            <w:shd w:val="clear" w:color="auto" w:fill="auto"/>
+            <w:tcMar>
+              <w:top w:w="100" w:type="dxa"/>
+              <w:left w:w="100" w:type="dxa"/>
+              <w:bottom w:w="100" w:type="dxa"/>
+              <w:right w:w="100" w:type="dxa"/>
+            </w:tcMar>
+          </w:tcPr>
+          <w:p>
+            <w:pPr>
+              <w:widowControl w:val="0"/>
+              <w:spacing w:line="240" w:lineRule="auto"/>
+              <w:jc w:val="center"/>
+              <w:rPr>
+                <w:rFonts w:ascii="Times New Roman" w:hAnsi="Times New Roman" w:cs="Times New Roman"/>
+                <w:sz w:val="28"/>
+                <w:szCs w:val="28"/>
+              </w:rPr>
+            </w:pPr>
+            <w:r>
+              <w:rPr>
+                <w:rFonts w:ascii="Times New Roman" w:hAnsi="Times New Roman" w:cs="Times New Roman"/>
+                <w:sz w:val="28"/>
+                <w:szCs w:val="28"/>
+              </w:rPr>
+              <w:t>07/01/2021</w:t>
+            </w:r>
+          </w:p>
+        </w:tc>
+        <w:tc>
+          <w:tcPr>
+            <w:tcW w:w="3009" w:type="dxa"/>
+            <w:shd w:val="clear" w:color="auto" w:fill="auto"/>
+            <w:tcMar>
+              <w:top w:w="100" w:type="dxa"/>
+              <w:left w:w="100" w:type="dxa"/>
+              <w:bottom w:w="100" w:type="dxa"/>
+              <w:right w:w="100" w:type="dxa"/>
+            </w:tcMar>
+          </w:tcPr>
+          <w:p>
+            <w:pPr>
+              <w:widowControl w:val="0"/>
+              <w:spacing w:line="240" w:lineRule="auto"/>
+              <w:jc w:val="center"/>
+              <w:rPr>
+                <w:rFonts w:ascii="Times New Roman" w:hAnsi="Times New Roman" w:cs="Times New Roman"/>
+                <w:sz w:val="28"/>
+                <w:szCs w:val="28"/>
+              </w:rPr>
+            </w:pPr>
+            <w:r>
+              <w:rPr>
+                <w:rFonts w:ascii="Times New Roman" w:hAnsi="Times New Roman" w:cs="Times New Roman"/>
+                <w:sz w:val="28"/>
+                <w:szCs w:val="28"/>
+              </w:rPr>
+              <w:t>Wagner Prata</w:t>
+            </w:r>
+          </w:p>
+        </w:tc>
+        <w:tc>
+          <w:tcPr>
+            <w:tcW w:w="3009" w:type="dxa"/>
+            <w:shd w:val="clear" w:color="auto" w:fill="auto"/>
+            <w:tcMar>
+              <w:top w:w="100" w:type="dxa"/>
+              <w:left w:w="100" w:type="dxa"/>
+              <w:bottom w:w="100" w:type="dxa"/>
+              <w:right w:w="100" w:type="dxa"/>
+            </w:tcMar>
+          </w:tcPr>
+          <w:p>
+            <w:pPr>
+              <w:widowControl w:val="0"/>
+              <w:spacing w:line="240" w:lineRule="auto"/>
+              <w:jc w:val="center"/>
+              <w:rPr>
+                <w:rFonts w:ascii="Times New Roman" w:hAnsi="Times New Roman" w:cs="Times New Roman"/>
+                <w:sz w:val="28"/>
+                <w:szCs w:val="28"/>
+              </w:rPr>
+            </w:pPr>
+            <w:r>
+              <w:rPr>
+                <w:rFonts w:ascii="Times New Roman" w:hAnsi="Times New Roman" w:cs="Times New Roman"/>
+                <w:sz w:val="28"/>
+                <w:szCs w:val="28"/>
+              </w:rPr>
+              <w:t>Revisão</w:t>
             </w:r>
           </w:p>
         </w:tc>
@@ -1300,7 +1503,9 @@
     <w:p>
       <w:pPr>
         <w:rPr>
-          <w:rFonts w:hint="default" w:ascii="Arial" w:hAnsi="Arial" w:cs="Arial"/>
+          <w:rFonts w:ascii="Times New Roman" w:hAnsi="Times New Roman" w:cs="Times New Roman"/>
+          <w:sz w:val="28"/>
+          <w:szCs w:val="28"/>
         </w:rPr>
       </w:pPr>
     </w:p>
@@ -1308,15 +1513,15 @@
       <w:pgSz w:w="11909" w:h="16834"/>
       <w:pgMar w:top="1440" w:right="1440" w:bottom="1440" w:left="1440" w:header="720" w:footer="720" w:gutter="0"/>
       <w:pgNumType w:start="1"/>
-      <w:cols w:space="720" w:num="1"/>
+      <w:cols w:space="720"/>
     </w:sectPr>
   </w:body>
 </w:document>
 </file>
 
 <file path=word/endnotes.xml><?xml version="1.0" encoding="utf-8"?>
-<w:endnotes xmlns:wpc="http://schemas.microsoft.com/office/word/2010/wordprocessingCanvas" xmlns:mc="http://schemas.openxmlformats.org/markup-compatibility/2006" xmlns:o="urn:schemas-microsoft-com:office:office" xmlns:r="http://schemas.openxmlformats.org/officeDocument/2006/relationships" xmlns:m="http://schemas.openxmlformats.org/officeDocument/2006/math" xmlns:v="urn:schemas-microsoft-com:vml" xmlns:wp14="http://schemas.microsoft.com/office/word/2010/wordprocessingDrawing" xmlns:wp="http://schemas.openxmlformats.org/drawingml/2006/wordprocessingDrawing" xmlns:w="http://schemas.openxmlformats.org/wordprocessingml/2006/main" xmlns:w14="http://schemas.microsoft.com/office/word/2010/wordml" xmlns:w15="http://schemas.microsoft.com/office/word/2012/wordml" xmlns:w10="urn:schemas-microsoft-com:office:word" xmlns:wpg="http://schemas.microsoft.com/office/word/2010/wordprocessingGroup" xmlns:wpi="http://schemas.microsoft.com/office/word/2010/wordprocessingInk" xmlns:wne="http://schemas.microsoft.com/office/word/2006/wordml" xmlns:wps="http://schemas.microsoft.com/office/word/2010/wordprocessingShape" xmlns:wpsCustomData="http://www.wps.cn/officeDocument/2013/wpsCustomData" mc:Ignorable="w14 w15 wp14">
-  <w:endnote w:type="separator" w:id="0">
+<w:endnotes xmlns:wpc="http://schemas.microsoft.com/office/word/2010/wordprocessingCanvas" xmlns:cx="http://schemas.microsoft.com/office/drawing/2014/chartex" xmlns:cx1="http://schemas.microsoft.com/office/drawing/2015/9/8/chartex" xmlns:cx2="http://schemas.microsoft.com/office/drawing/2015/10/21/chartex" xmlns:cx3="http://schemas.microsoft.com/office/drawing/2016/5/9/chartex" xmlns:cx4="http://schemas.microsoft.com/office/drawing/2016/5/10/chartex" xmlns:cx5="http://schemas.microsoft.com/office/drawing/2016/5/11/chartex" xmlns:cx6="http://schemas.microsoft.com/office/drawing/2016/5/12/chartex" xmlns:cx7="http://schemas.microsoft.com/office/drawing/2016/5/13/chartex" xmlns:cx8="http://schemas.microsoft.com/office/drawing/2016/5/14/chartex" xmlns:mc="http://schemas.openxmlformats.org/markup-compatibility/2006" xmlns:aink="http://schemas.microsoft.com/office/drawing/2016/ink" xmlns:am3d="http://schemas.microsoft.com/office/drawing/2017/model3d" xmlns:o="urn:schemas-microsoft-com:office:office" xmlns:r="http://schemas.openxmlformats.org/officeDocument/2006/relationships" xmlns:m="http://schemas.openxmlformats.org/officeDocument/2006/math" xmlns:v="urn:schemas-microsoft-com:vml" xmlns:wp14="http://schemas.microsoft.com/office/word/2010/wordprocessingDrawing" xmlns:wp="http://schemas.openxmlformats.org/drawingml/2006/wordprocessingDrawing" xmlns:w10="urn:schemas-microsoft-com:office:word" xmlns:w="http://schemas.openxmlformats.org/wordprocessingml/2006/main" xmlns:w14="http://schemas.microsoft.com/office/word/2010/wordml" xmlns:w15="http://schemas.microsoft.com/office/word/2012/wordml" xmlns:w16cex="http://schemas.microsoft.com/office/word/2018/wordml/cex" xmlns:w16cid="http://schemas.microsoft.com/office/word/2016/wordml/cid" xmlns:w16="http://schemas.microsoft.com/office/word/2018/wordml" xmlns:w16se="http://schemas.microsoft.com/office/word/2015/wordml/symex" xmlns:wpg="http://schemas.microsoft.com/office/word/2010/wordprocessingGroup" xmlns:wpi="http://schemas.microsoft.com/office/word/2010/wordprocessingInk" xmlns:wne="http://schemas.microsoft.com/office/word/2006/wordml" xmlns:wps="http://schemas.microsoft.com/office/word/2010/wordprocessingShape" mc:Ignorable="w14 w15 w16se w16cid w16 w16cex wp14">
+  <w:endnote w:type="separator" w:id="-1">
     <w:p>
       <w:pPr>
         <w:spacing w:line="240" w:lineRule="auto"/>
@@ -1326,7 +1531,7 @@
       </w:r>
     </w:p>
   </w:endnote>
-  <w:endnote w:type="continuationSeparator" w:id="1">
+  <w:endnote w:type="continuationSeparator" w:id="0">
     <w:p>
       <w:pPr>
         <w:spacing w:line="240" w:lineRule="auto"/>
@@ -1340,8 +1545,8 @@
 </file>
 
 <file path=word/footnotes.xml><?xml version="1.0" encoding="utf-8"?>
-<w:footnotes xmlns:wpc="http://schemas.microsoft.com/office/word/2010/wordprocessingCanvas" xmlns:mc="http://schemas.openxmlformats.org/markup-compatibility/2006" xmlns:o="urn:schemas-microsoft-com:office:office" xmlns:r="http://schemas.openxmlformats.org/officeDocument/2006/relationships" xmlns:m="http://schemas.openxmlformats.org/officeDocument/2006/math" xmlns:v="urn:schemas-microsoft-com:vml" xmlns:wp14="http://schemas.microsoft.com/office/word/2010/wordprocessingDrawing" xmlns:wp="http://schemas.openxmlformats.org/drawingml/2006/wordprocessingDrawing" xmlns:w="http://schemas.openxmlformats.org/wordprocessingml/2006/main" xmlns:w14="http://schemas.microsoft.com/office/word/2010/wordml" xmlns:w15="http://schemas.microsoft.com/office/word/2012/wordml" xmlns:w10="urn:schemas-microsoft-com:office:word" xmlns:wpg="http://schemas.microsoft.com/office/word/2010/wordprocessingGroup" xmlns:wpi="http://schemas.microsoft.com/office/word/2010/wordprocessingInk" xmlns:wne="http://schemas.microsoft.com/office/word/2006/wordml" xmlns:wps="http://schemas.microsoft.com/office/word/2010/wordprocessingShape" xmlns:wpsCustomData="http://www.wps.cn/officeDocument/2013/wpsCustomData" mc:Ignorable="w14 w15 wp14">
-  <w:footnote w:type="separator" w:id="0">
+<w:footnotes xmlns:wpc="http://schemas.microsoft.com/office/word/2010/wordprocessingCanvas" xmlns:cx="http://schemas.microsoft.com/office/drawing/2014/chartex" xmlns:cx1="http://schemas.microsoft.com/office/drawing/2015/9/8/chartex" xmlns:cx2="http://schemas.microsoft.com/office/drawing/2015/10/21/chartex" xmlns:cx3="http://schemas.microsoft.com/office/drawing/2016/5/9/chartex" xmlns:cx4="http://schemas.microsoft.com/office/drawing/2016/5/10/chartex" xmlns:cx5="http://schemas.microsoft.com/office/drawing/2016/5/11/chartex" xmlns:cx6="http://schemas.microsoft.com/office/drawing/2016/5/12/chartex" xmlns:cx7="http://schemas.microsoft.com/office/drawing/2016/5/13/chartex" xmlns:cx8="http://schemas.microsoft.com/office/drawing/2016/5/14/chartex" xmlns:mc="http://schemas.openxmlformats.org/markup-compatibility/2006" xmlns:aink="http://schemas.microsoft.com/office/drawing/2016/ink" xmlns:am3d="http://schemas.microsoft.com/office/drawing/2017/model3d" xmlns:o="urn:schemas-microsoft-com:office:office" xmlns:r="http://schemas.openxmlformats.org/officeDocument/2006/relationships" xmlns:m="http://schemas.openxmlformats.org/officeDocument/2006/math" xmlns:v="urn:schemas-microsoft-com:vml" xmlns:wp14="http://schemas.microsoft.com/office/word/2010/wordprocessingDrawing" xmlns:wp="http://schemas.openxmlformats.org/drawingml/2006/wordprocessingDrawing" xmlns:w10="urn:schemas-microsoft-com:office:word" xmlns:w="http://schemas.openxmlformats.org/wordprocessingml/2006/main" xmlns:w14="http://schemas.microsoft.com/office/word/2010/wordml" xmlns:w15="http://schemas.microsoft.com/office/word/2012/wordml" xmlns:w16cex="http://schemas.microsoft.com/office/word/2018/wordml/cex" xmlns:w16cid="http://schemas.microsoft.com/office/word/2016/wordml/cid" xmlns:w16="http://schemas.microsoft.com/office/word/2018/wordml" xmlns:w16se="http://schemas.microsoft.com/office/word/2015/wordml/symex" xmlns:wpg="http://schemas.microsoft.com/office/word/2010/wordprocessingGroup" xmlns:wpi="http://schemas.microsoft.com/office/word/2010/wordprocessingInk" xmlns:wne="http://schemas.microsoft.com/office/word/2006/wordml" xmlns:wps="http://schemas.microsoft.com/office/word/2010/wordprocessingShape" mc:Ignorable="w14 w15 w16se w16cid w16 w16cex wp14">
+  <w:footnote w:type="separator" w:id="-1">
     <w:p>
       <w:pPr>
         <w:spacing w:line="240" w:lineRule="auto"/>
@@ -1351,7 +1556,7 @@
       </w:r>
     </w:p>
   </w:footnote>
-  <w:footnote w:type="continuationSeparator" w:id="1">
+  <w:footnote w:type="continuationSeparator" w:id="0">
     <w:p>
       <w:pPr>
         <w:spacing w:line="240" w:lineRule="auto"/>
@@ -1365,12 +1570,12 @@
 </file>
 
 <file path=word/numbering.xml><?xml version="1.0" encoding="utf-8"?>
-<w:numbering xmlns:wpc="http://schemas.microsoft.com/office/word/2010/wordprocessingCanvas" xmlns:mc="http://schemas.openxmlformats.org/markup-compatibility/2006" xmlns:o="urn:schemas-microsoft-com:office:office" xmlns:r="http://schemas.openxmlformats.org/officeDocument/2006/relationships" xmlns:m="http://schemas.openxmlformats.org/officeDocument/2006/math" xmlns:v="urn:schemas-microsoft-com:vml" xmlns:wp14="http://schemas.microsoft.com/office/word/2010/wordprocessingDrawing" xmlns:wp="http://schemas.openxmlformats.org/drawingml/2006/wordprocessingDrawing" xmlns:w10="urn:schemas-microsoft-com:office:word" xmlns:w="http://schemas.openxmlformats.org/wordprocessingml/2006/main" xmlns:w14="http://schemas.microsoft.com/office/word/2010/wordml" xmlns:wpg="http://schemas.microsoft.com/office/word/2010/wordprocessingGroup" xmlns:wpi="http://schemas.microsoft.com/office/word/2010/wordprocessingInk" xmlns:wne="http://schemas.microsoft.com/office/word/2006/wordml" xmlns:wps="http://schemas.microsoft.com/office/word/2010/wordprocessingShape" xmlns:wpsCustomData="http://www.wps.cn/officeDocument/2013/wpsCustomData" mc:Ignorable="w14 wp14">
-  <w:abstractNum w:abstractNumId="0">
+<w:numbering xmlns:wpc="http://schemas.microsoft.com/office/word/2010/wordprocessingCanvas" xmlns:cx="http://schemas.microsoft.com/office/drawing/2014/chartex" xmlns:cx1="http://schemas.microsoft.com/office/drawing/2015/9/8/chartex" xmlns:cx2="http://schemas.microsoft.com/office/drawing/2015/10/21/chartex" xmlns:cx3="http://schemas.microsoft.com/office/drawing/2016/5/9/chartex" xmlns:cx4="http://schemas.microsoft.com/office/drawing/2016/5/10/chartex" xmlns:cx5="http://schemas.microsoft.com/office/drawing/2016/5/11/chartex" xmlns:cx6="http://schemas.microsoft.com/office/drawing/2016/5/12/chartex" xmlns:cx7="http://schemas.microsoft.com/office/drawing/2016/5/13/chartex" xmlns:cx8="http://schemas.microsoft.com/office/drawing/2016/5/14/chartex" xmlns:mc="http://schemas.openxmlformats.org/markup-compatibility/2006" xmlns:aink="http://schemas.microsoft.com/office/drawing/2016/ink" xmlns:am3d="http://schemas.microsoft.com/office/drawing/2017/model3d" xmlns:o="urn:schemas-microsoft-com:office:office" xmlns:r="http://schemas.openxmlformats.org/officeDocument/2006/relationships" xmlns:m="http://schemas.openxmlformats.org/officeDocument/2006/math" xmlns:v="urn:schemas-microsoft-com:vml" xmlns:wp14="http://schemas.microsoft.com/office/word/2010/wordprocessingDrawing" xmlns:wp="http://schemas.openxmlformats.org/drawingml/2006/wordprocessingDrawing" xmlns:w10="urn:schemas-microsoft-com:office:word" xmlns:w="http://schemas.openxmlformats.org/wordprocessingml/2006/main" xmlns:w14="http://schemas.microsoft.com/office/word/2010/wordml" xmlns:w15="http://schemas.microsoft.com/office/word/2012/wordml" xmlns:w16cex="http://schemas.microsoft.com/office/word/2018/wordml/cex" xmlns:w16cid="http://schemas.microsoft.com/office/word/2016/wordml/cid" xmlns:w16="http://schemas.microsoft.com/office/word/2018/wordml" xmlns:w16se="http://schemas.microsoft.com/office/word/2015/wordml/symex" xmlns:wpg="http://schemas.microsoft.com/office/word/2010/wordprocessingGroup" xmlns:wpi="http://schemas.microsoft.com/office/word/2010/wordprocessingInk" xmlns:wne="http://schemas.microsoft.com/office/word/2006/wordml" xmlns:wps="http://schemas.microsoft.com/office/word/2010/wordprocessingShape" mc:Ignorable="w14 w15 w16se w16cid w16 w16cex wp14">
+  <w:abstractNum w:abstractNumId="0" w15:restartNumberingAfterBreak="0">
     <w:nsid w:val="2D3F7D61"/>
     <w:multiLevelType w:val="multilevel"/>
     <w:tmpl w:val="2D3F7D61"/>
-    <w:lvl w:ilvl="0" w:tentative="0">
+    <w:lvl w:ilvl="0">
       <w:start w:val="1"/>
       <w:numFmt w:val="decimal"/>
       <w:lvlText w:val="%1."/>
@@ -1385,7 +1590,7 @@
         <w:u w:val="none"/>
       </w:rPr>
     </w:lvl>
-    <w:lvl w:ilvl="1" w:tentative="0">
+    <w:lvl w:ilvl="1">
       <w:start w:val="1"/>
       <w:numFmt w:val="lowerLetter"/>
       <w:lvlText w:val="%2."/>
@@ -1397,7 +1602,7 @@
         <w:u w:val="none"/>
       </w:rPr>
     </w:lvl>
-    <w:lvl w:ilvl="2" w:tentative="0">
+    <w:lvl w:ilvl="2">
       <w:start w:val="1"/>
       <w:numFmt w:val="lowerRoman"/>
       <w:lvlText w:val="%3."/>
@@ -1409,7 +1614,7 @@
         <w:u w:val="none"/>
       </w:rPr>
     </w:lvl>
-    <w:lvl w:ilvl="3" w:tentative="0">
+    <w:lvl w:ilvl="3">
       <w:start w:val="1"/>
       <w:numFmt w:val="decimal"/>
       <w:lvlText w:val="%4."/>
@@ -1421,7 +1626,7 @@
         <w:u w:val="none"/>
       </w:rPr>
     </w:lvl>
-    <w:lvl w:ilvl="4" w:tentative="0">
+    <w:lvl w:ilvl="4">
       <w:start w:val="1"/>
       <w:numFmt w:val="lowerLetter"/>
       <w:lvlText w:val="%5."/>
@@ -1433,7 +1638,7 @@
         <w:u w:val="none"/>
       </w:rPr>
     </w:lvl>
-    <w:lvl w:ilvl="5" w:tentative="0">
+    <w:lvl w:ilvl="5">
       <w:start w:val="1"/>
       <w:numFmt w:val="lowerRoman"/>
       <w:lvlText w:val="%6."/>
@@ -1445,7 +1650,7 @@
         <w:u w:val="none"/>
       </w:rPr>
     </w:lvl>
-    <w:lvl w:ilvl="6" w:tentative="0">
+    <w:lvl w:ilvl="6">
       <w:start w:val="1"/>
       <w:numFmt w:val="decimal"/>
       <w:lvlText w:val="%7."/>
@@ -1457,7 +1662,7 @@
         <w:u w:val="none"/>
       </w:rPr>
     </w:lvl>
-    <w:lvl w:ilvl="7" w:tentative="0">
+    <w:lvl w:ilvl="7">
       <w:start w:val="1"/>
       <w:numFmt w:val="lowerLetter"/>
       <w:lvlText w:val="%8."/>
@@ -1469,7 +1674,7 @@
         <w:u w:val="none"/>
       </w:rPr>
     </w:lvl>
-    <w:lvl w:ilvl="8" w:tentative="0">
+    <w:lvl w:ilvl="8">
       <w:start w:val="1"/>
       <w:numFmt w:val="lowerRoman"/>
       <w:lvlText w:val="%9."/>
@@ -1489,187 +1694,407 @@
 </file>
 
 <file path=word/styles.xml><?xml version="1.0" encoding="utf-8"?>
-<w:styles xmlns:mc="http://schemas.openxmlformats.org/markup-compatibility/2006" xmlns:o="urn:schemas-microsoft-com:office:office" xmlns:r="http://schemas.openxmlformats.org/officeDocument/2006/relationships" xmlns:m="http://schemas.openxmlformats.org/officeDocument/2006/math" xmlns:v="urn:schemas-microsoft-com:vml" xmlns:w="http://schemas.openxmlformats.org/wordprocessingml/2006/main" xmlns:w14="http://schemas.microsoft.com/office/word/2010/wordml" xmlns:w10="urn:schemas-microsoft-com:office:word" xmlns:sl="http://schemas.openxmlformats.org/schemaLibrary/2006/main" xmlns:wpsCustomData="http://www.wps.cn/officeDocument/2013/wpsCustomData" mc:Ignorable="w14">
+<w:styles xmlns:mc="http://schemas.openxmlformats.org/markup-compatibility/2006" xmlns:r="http://schemas.openxmlformats.org/officeDocument/2006/relationships" xmlns:w="http://schemas.openxmlformats.org/wordprocessingml/2006/main" xmlns:w14="http://schemas.microsoft.com/office/word/2010/wordml" xmlns:w15="http://schemas.microsoft.com/office/word/2012/wordml" xmlns:w16cex="http://schemas.microsoft.com/office/word/2018/wordml/cex" xmlns:w16cid="http://schemas.microsoft.com/office/word/2016/wordml/cid" xmlns:w16="http://schemas.microsoft.com/office/word/2018/wordml" xmlns:w16se="http://schemas.microsoft.com/office/word/2015/wordml/symex" mc:Ignorable="w14 w15 w16se w16cid w16 w16cex">
   <w:docDefaults>
     <w:rPrDefault>
       <w:rPr>
-        <w:rFonts w:ascii="Arial" w:hAnsi="Arial" w:eastAsia="Arial" w:cs="Arial"/>
+        <w:rFonts w:ascii="Arial" w:eastAsia="Arial" w:hAnsi="Arial" w:cs="Arial"/>
+        <w:lang w:val="pt-BR" w:eastAsia="pt-BR" w:bidi="ar-SA"/>
       </w:rPr>
     </w:rPrDefault>
     <w:pPrDefault/>
   </w:docDefaults>
-  <w:latentStyles w:count="260" w:defQFormat="0" w:defUnhideWhenUsed="1" w:defSemiHidden="1" w:defUIPriority="99" w:defLockedState="0">
-    <w:lsdException w:qFormat="1" w:unhideWhenUsed="0" w:uiPriority="0" w:semiHidden="0" w:name="Normal"/>
-    <w:lsdException w:qFormat="1" w:unhideWhenUsed="0" w:uiPriority="9" w:semiHidden="0" w:name="heading 1"/>
-    <w:lsdException w:qFormat="1" w:uiPriority="9" w:name="heading 2"/>
-    <w:lsdException w:qFormat="1" w:uiPriority="9" w:name="heading 3"/>
-    <w:lsdException w:qFormat="1" w:uiPriority="9" w:name="heading 4"/>
-    <w:lsdException w:qFormat="1" w:uiPriority="9" w:name="heading 5"/>
-    <w:lsdException w:qFormat="1" w:uiPriority="9" w:name="heading 6"/>
-    <w:lsdException w:qFormat="1" w:uiPriority="9" w:name="heading 7"/>
-    <w:lsdException w:qFormat="1" w:uiPriority="9" w:name="heading 8"/>
-    <w:lsdException w:qFormat="1" w:uiPriority="9" w:name="heading 9"/>
-    <w:lsdException w:uiPriority="99" w:name="index 1"/>
-    <w:lsdException w:uiPriority="99" w:name="index 2"/>
-    <w:lsdException w:uiPriority="99" w:name="index 3"/>
-    <w:lsdException w:uiPriority="99" w:name="index 4"/>
-    <w:lsdException w:uiPriority="99" w:name="index 5"/>
-    <w:lsdException w:uiPriority="99" w:name="index 6"/>
-    <w:lsdException w:uiPriority="99" w:name="index 7"/>
-    <w:lsdException w:uiPriority="99" w:name="index 8"/>
-    <w:lsdException w:uiPriority="99" w:name="index 9"/>
-    <w:lsdException w:uiPriority="39" w:name="toc 1"/>
-    <w:lsdException w:uiPriority="39" w:name="toc 2"/>
-    <w:lsdException w:uiPriority="39" w:name="toc 3"/>
-    <w:lsdException w:uiPriority="39" w:name="toc 4"/>
-    <w:lsdException w:uiPriority="39" w:name="toc 5"/>
-    <w:lsdException w:uiPriority="39" w:name="toc 6"/>
-    <w:lsdException w:uiPriority="39" w:name="toc 7"/>
-    <w:lsdException w:uiPriority="39" w:name="toc 8"/>
-    <w:lsdException w:uiPriority="39" w:name="toc 9"/>
-    <w:lsdException w:uiPriority="99" w:name="Normal Indent"/>
-    <w:lsdException w:uiPriority="99" w:name="footnote text"/>
-    <w:lsdException w:uiPriority="99" w:name="annotation text"/>
-    <w:lsdException w:uiPriority="99" w:name="header"/>
-    <w:lsdException w:uiPriority="99" w:name="footer"/>
-    <w:lsdException w:uiPriority="99" w:name="index heading"/>
-    <w:lsdException w:qFormat="1" w:uiPriority="35" w:name="caption"/>
-    <w:lsdException w:uiPriority="99" w:name="table of figures"/>
-    <w:lsdException w:uiPriority="99" w:name="envelope address"/>
-    <w:lsdException w:uiPriority="99" w:name="envelope return"/>
-    <w:lsdException w:uiPriority="99" w:name="footnote reference"/>
-    <w:lsdException w:uiPriority="99" w:name="annotation reference"/>
-    <w:lsdException w:uiPriority="99" w:name="line number"/>
-    <w:lsdException w:uiPriority="99" w:name="page number"/>
-    <w:lsdException w:uiPriority="99" w:name="endnote reference"/>
-    <w:lsdException w:uiPriority="99" w:name="endnote text"/>
-    <w:lsdException w:uiPriority="99" w:name="table of authorities"/>
-    <w:lsdException w:uiPriority="99" w:name="macro"/>
-    <w:lsdException w:uiPriority="99" w:name="toa heading"/>
-    <w:lsdException w:uiPriority="99" w:name="List"/>
-    <w:lsdException w:uiPriority="99" w:name="List Bullet"/>
-    <w:lsdException w:uiPriority="99" w:name="List Number"/>
-    <w:lsdException w:uiPriority="99" w:name="List 2"/>
-    <w:lsdException w:uiPriority="99" w:name="List 3"/>
-    <w:lsdException w:uiPriority="99" w:name="List 4"/>
-    <w:lsdException w:uiPriority="99" w:name="List 5"/>
-    <w:lsdException w:uiPriority="99" w:name="List Bullet 2"/>
-    <w:lsdException w:uiPriority="99" w:name="List Bullet 3"/>
-    <w:lsdException w:uiPriority="99" w:name="List Bullet 4"/>
-    <w:lsdException w:uiPriority="99" w:name="List Bullet 5"/>
-    <w:lsdException w:uiPriority="99" w:name="List Number 2"/>
-    <w:lsdException w:uiPriority="99" w:name="List Number 3"/>
-    <w:lsdException w:uiPriority="99" w:name="List Number 4"/>
-    <w:lsdException w:uiPriority="99" w:name="List Number 5"/>
-    <w:lsdException w:qFormat="1" w:unhideWhenUsed="0" w:uiPriority="10" w:semiHidden="0" w:name="Title"/>
-    <w:lsdException w:uiPriority="99" w:name="Closing"/>
-    <w:lsdException w:uiPriority="99" w:name="Signature"/>
-    <w:lsdException w:qFormat="1" w:uiPriority="1" w:name="Default Paragraph Font"/>
-    <w:lsdException w:uiPriority="99" w:name="Body Text"/>
-    <w:lsdException w:uiPriority="99" w:name="Body Text Indent"/>
-    <w:lsdException w:uiPriority="99" w:name="List Continue"/>
-    <w:lsdException w:uiPriority="99" w:name="List Continue 2"/>
-    <w:lsdException w:uiPriority="99" w:name="List Continue 3"/>
-    <w:lsdException w:uiPriority="99" w:name="List Continue 4"/>
-    <w:lsdException w:uiPriority="99" w:name="List Continue 5"/>
-    <w:lsdException w:uiPriority="99" w:name="Message Header"/>
-    <w:lsdException w:qFormat="1" w:unhideWhenUsed="0" w:uiPriority="11" w:semiHidden="0" w:name="Subtitle"/>
-    <w:lsdException w:uiPriority="99" w:name="Salutation"/>
-    <w:lsdException w:uiPriority="99" w:name="Date"/>
-    <w:lsdException w:uiPriority="99" w:name="Body Text First Indent"/>
-    <w:lsdException w:uiPriority="99" w:name="Body Text First Indent 2"/>
-    <w:lsdException w:uiPriority="99" w:name="Note Heading"/>
-    <w:lsdException w:uiPriority="99" w:name="Body Text 2"/>
-    <w:lsdException w:uiPriority="99" w:name="Body Text 3"/>
-    <w:lsdException w:uiPriority="99" w:name="Body Text Indent 2"/>
-    <w:lsdException w:uiPriority="99" w:name="Body Text Indent 3"/>
-    <w:lsdException w:uiPriority="99" w:name="Block Text"/>
-    <w:lsdException w:uiPriority="99" w:name="Hyperlink"/>
-    <w:lsdException w:uiPriority="99" w:name="FollowedHyperlink"/>
-    <w:lsdException w:qFormat="1" w:unhideWhenUsed="0" w:uiPriority="22" w:semiHidden="0" w:name="Strong"/>
-    <w:lsdException w:qFormat="1" w:unhideWhenUsed="0" w:uiPriority="20" w:semiHidden="0" w:name="Emphasis"/>
-    <w:lsdException w:uiPriority="99" w:name="Document Map"/>
-    <w:lsdException w:uiPriority="99" w:name="Plain Text"/>
-    <w:lsdException w:uiPriority="99" w:name="E-mail Signature"/>
-    <w:lsdException w:uiPriority="99" w:name="Normal (Web)"/>
-    <w:lsdException w:uiPriority="99" w:name="HTML Acronym"/>
-    <w:lsdException w:uiPriority="99" w:name="HTML Address"/>
-    <w:lsdException w:uiPriority="99" w:name="HTML Cite"/>
-    <w:lsdException w:uiPriority="99" w:name="HTML Code"/>
-    <w:lsdException w:uiPriority="99" w:name="HTML Definition"/>
-    <w:lsdException w:uiPriority="99" w:name="HTML Keyboard"/>
-    <w:lsdException w:uiPriority="99" w:name="HTML Preformatted"/>
-    <w:lsdException w:uiPriority="99" w:name="HTML Sample"/>
-    <w:lsdException w:uiPriority="99" w:name="HTML Typewriter"/>
-    <w:lsdException w:uiPriority="99" w:name="HTML Variable"/>
-    <w:lsdException w:qFormat="1" w:uiPriority="99" w:name="Normal Table"/>
-    <w:lsdException w:uiPriority="99" w:name="annotation subject"/>
-    <w:lsdException w:uiPriority="99" w:name="Table Simple 1"/>
-    <w:lsdException w:uiPriority="99" w:name="Table Simple 2"/>
-    <w:lsdException w:uiPriority="99" w:name="Table Simple 3"/>
-    <w:lsdException w:uiPriority="99" w:name="Table Classic 1"/>
-    <w:lsdException w:uiPriority="99" w:name="Table Classic 2"/>
-    <w:lsdException w:uiPriority="99" w:name="Table Classic 3"/>
-    <w:lsdException w:uiPriority="99" w:name="Table Classic 4"/>
-    <w:lsdException w:uiPriority="99" w:name="Table Colorful 1"/>
-    <w:lsdException w:uiPriority="99" w:name="Table Colorful 2"/>
-    <w:lsdException w:uiPriority="99" w:name="Table Colorful 3"/>
-    <w:lsdException w:uiPriority="99" w:name="Table Columns 1"/>
-    <w:lsdException w:uiPriority="99" w:name="Table Columns 2"/>
-    <w:lsdException w:uiPriority="99" w:name="Table Columns 3"/>
-    <w:lsdException w:uiPriority="99" w:name="Table Columns 4"/>
-    <w:lsdException w:uiPriority="99" w:name="Table Columns 5"/>
-    <w:lsdException w:uiPriority="99" w:name="Table Grid 1"/>
-    <w:lsdException w:uiPriority="99" w:name="Table Grid 2"/>
-    <w:lsdException w:uiPriority="99" w:name="Table Grid 3"/>
-    <w:lsdException w:uiPriority="99" w:name="Table Grid 4"/>
-    <w:lsdException w:uiPriority="99" w:name="Table Grid 5"/>
-    <w:lsdException w:uiPriority="99" w:name="Table Grid 6"/>
-    <w:lsdException w:uiPriority="99" w:name="Table Grid 7"/>
-    <w:lsdException w:uiPriority="99" w:name="Table Grid 8"/>
-    <w:lsdException w:uiPriority="99" w:name="Table List 1"/>
-    <w:lsdException w:uiPriority="99" w:name="Table List 2"/>
-    <w:lsdException w:uiPriority="99" w:name="Table List 3"/>
-    <w:lsdException w:uiPriority="99" w:name="Table List 4"/>
-    <w:lsdException w:uiPriority="99" w:name="Table List 5"/>
-    <w:lsdException w:uiPriority="99" w:name="Table List 6"/>
-    <w:lsdException w:uiPriority="99" w:name="Table List 7"/>
-    <w:lsdException w:uiPriority="99" w:name="Table List 8"/>
-    <w:lsdException w:uiPriority="99" w:name="Table 3D effects 1"/>
-    <w:lsdException w:uiPriority="99" w:name="Table 3D effects 2"/>
-    <w:lsdException w:uiPriority="99" w:name="Table 3D effects 3"/>
-    <w:lsdException w:uiPriority="99" w:name="Table Contemporary"/>
-    <w:lsdException w:uiPriority="99" w:name="Table Elegant"/>
-    <w:lsdException w:uiPriority="99" w:name="Table Professional"/>
-    <w:lsdException w:uiPriority="99" w:name="Table Subtle 1"/>
-    <w:lsdException w:uiPriority="99" w:name="Table Subtle 2"/>
-    <w:lsdException w:uiPriority="99" w:name="Table Web 1"/>
-    <w:lsdException w:uiPriority="99" w:name="Table Web 2"/>
-    <w:lsdException w:uiPriority="99" w:name="Table Web 3"/>
-    <w:lsdException w:uiPriority="99" w:name="Balloon Text"/>
-    <w:lsdException w:unhideWhenUsed="0" w:uiPriority="39" w:semiHidden="0" w:name="Table Grid"/>
-    <w:lsdException w:uiPriority="99" w:name="Table Theme"/>
+  <w:latentStyles w:defLockedState="0" w:defUIPriority="99" w:defSemiHidden="0" w:defUnhideWhenUsed="0" w:defQFormat="0" w:count="376">
+    <w:lsdException w:name="Normal" w:uiPriority="0" w:qFormat="1"/>
+    <w:lsdException w:name="heading 1" w:uiPriority="9" w:qFormat="1"/>
+    <w:lsdException w:name="heading 2" w:semiHidden="1" w:uiPriority="9" w:unhideWhenUsed="1" w:qFormat="1"/>
+    <w:lsdException w:name="heading 3" w:semiHidden="1" w:uiPriority="9" w:unhideWhenUsed="1" w:qFormat="1"/>
+    <w:lsdException w:name="heading 4" w:semiHidden="1" w:uiPriority="9" w:unhideWhenUsed="1" w:qFormat="1"/>
+    <w:lsdException w:name="heading 5" w:semiHidden="1" w:uiPriority="9" w:unhideWhenUsed="1" w:qFormat="1"/>
+    <w:lsdException w:name="heading 6" w:semiHidden="1" w:uiPriority="9" w:unhideWhenUsed="1" w:qFormat="1"/>
+    <w:lsdException w:name="heading 7" w:semiHidden="1" w:uiPriority="9" w:unhideWhenUsed="1" w:qFormat="1"/>
+    <w:lsdException w:name="heading 8" w:semiHidden="1" w:uiPriority="9" w:unhideWhenUsed="1" w:qFormat="1"/>
+    <w:lsdException w:name="heading 9" w:semiHidden="1" w:uiPriority="9" w:unhideWhenUsed="1" w:qFormat="1"/>
+    <w:lsdException w:name="index 1" w:semiHidden="1" w:unhideWhenUsed="1"/>
+    <w:lsdException w:name="index 2" w:semiHidden="1" w:unhideWhenUsed="1"/>
+    <w:lsdException w:name="index 3" w:semiHidden="1" w:unhideWhenUsed="1"/>
+    <w:lsdException w:name="index 4" w:semiHidden="1" w:unhideWhenUsed="1"/>
+    <w:lsdException w:name="index 5" w:semiHidden="1" w:unhideWhenUsed="1"/>
+    <w:lsdException w:name="index 6" w:semiHidden="1" w:unhideWhenUsed="1"/>
+    <w:lsdException w:name="index 7" w:semiHidden="1" w:unhideWhenUsed="1"/>
+    <w:lsdException w:name="index 8" w:semiHidden="1" w:unhideWhenUsed="1"/>
+    <w:lsdException w:name="index 9" w:semiHidden="1" w:unhideWhenUsed="1"/>
+    <w:lsdException w:name="toc 1" w:semiHidden="1" w:uiPriority="39" w:unhideWhenUsed="1"/>
+    <w:lsdException w:name="toc 2" w:semiHidden="1" w:uiPriority="39" w:unhideWhenUsed="1"/>
+    <w:lsdException w:name="toc 3" w:semiHidden="1" w:uiPriority="39" w:unhideWhenUsed="1"/>
+    <w:lsdException w:name="toc 4" w:semiHidden="1" w:uiPriority="39" w:unhideWhenUsed="1"/>
+    <w:lsdException w:name="toc 5" w:semiHidden="1" w:uiPriority="39" w:unhideWhenUsed="1"/>
+    <w:lsdException w:name="toc 6" w:semiHidden="1" w:uiPriority="39" w:unhideWhenUsed="1"/>
+    <w:lsdException w:name="toc 7" w:semiHidden="1" w:uiPriority="39" w:unhideWhenUsed="1"/>
+    <w:lsdException w:name="toc 8" w:semiHidden="1" w:uiPriority="39" w:unhideWhenUsed="1"/>
+    <w:lsdException w:name="toc 9" w:semiHidden="1" w:uiPriority="39" w:unhideWhenUsed="1"/>
+    <w:lsdException w:name="Normal Indent" w:semiHidden="1" w:unhideWhenUsed="1"/>
+    <w:lsdException w:name="footnote text" w:semiHidden="1" w:unhideWhenUsed="1"/>
+    <w:lsdException w:name="annotation text" w:semiHidden="1" w:unhideWhenUsed="1"/>
+    <w:lsdException w:name="header" w:semiHidden="1" w:unhideWhenUsed="1"/>
+    <w:lsdException w:name="footer" w:semiHidden="1" w:unhideWhenUsed="1"/>
+    <w:lsdException w:name="index heading" w:semiHidden="1" w:unhideWhenUsed="1"/>
+    <w:lsdException w:name="caption" w:semiHidden="1" w:uiPriority="35" w:unhideWhenUsed="1" w:qFormat="1"/>
+    <w:lsdException w:name="table of figures" w:semiHidden="1" w:unhideWhenUsed="1"/>
+    <w:lsdException w:name="envelope address" w:semiHidden="1" w:unhideWhenUsed="1"/>
+    <w:lsdException w:name="envelope return" w:semiHidden="1" w:unhideWhenUsed="1"/>
+    <w:lsdException w:name="footnote reference" w:semiHidden="1" w:unhideWhenUsed="1"/>
+    <w:lsdException w:name="annotation reference" w:semiHidden="1" w:unhideWhenUsed="1"/>
+    <w:lsdException w:name="line number" w:semiHidden="1" w:unhideWhenUsed="1"/>
+    <w:lsdException w:name="page number" w:semiHidden="1" w:unhideWhenUsed="1"/>
+    <w:lsdException w:name="endnote reference" w:semiHidden="1" w:unhideWhenUsed="1"/>
+    <w:lsdException w:name="endnote text" w:semiHidden="1" w:unhideWhenUsed="1"/>
+    <w:lsdException w:name="table of authorities" w:semiHidden="1" w:unhideWhenUsed="1"/>
+    <w:lsdException w:name="macro" w:semiHidden="1" w:unhideWhenUsed="1"/>
+    <w:lsdException w:name="toa heading" w:semiHidden="1" w:unhideWhenUsed="1"/>
+    <w:lsdException w:name="List" w:semiHidden="1" w:unhideWhenUsed="1"/>
+    <w:lsdException w:name="List Bullet" w:semiHidden="1" w:unhideWhenUsed="1"/>
+    <w:lsdException w:name="List Number" w:semiHidden="1" w:unhideWhenUsed="1"/>
+    <w:lsdException w:name="List 2" w:semiHidden="1" w:unhideWhenUsed="1"/>
+    <w:lsdException w:name="List 3" w:semiHidden="1" w:unhideWhenUsed="1"/>
+    <w:lsdException w:name="List 4" w:semiHidden="1" w:unhideWhenUsed="1"/>
+    <w:lsdException w:name="List 5" w:semiHidden="1" w:unhideWhenUsed="1"/>
+    <w:lsdException w:name="List Bullet 2" w:semiHidden="1" w:unhideWhenUsed="1"/>
+    <w:lsdException w:name="List Bullet 3" w:semiHidden="1" w:unhideWhenUsed="1"/>
+    <w:lsdException w:name="List Bullet 4" w:semiHidden="1" w:unhideWhenUsed="1"/>
+    <w:lsdException w:name="List Bullet 5" w:semiHidden="1" w:unhideWhenUsed="1"/>
+    <w:lsdException w:name="List Number 2" w:semiHidden="1" w:unhideWhenUsed="1"/>
+    <w:lsdException w:name="List Number 3" w:semiHidden="1" w:unhideWhenUsed="1"/>
+    <w:lsdException w:name="List Number 4" w:semiHidden="1" w:unhideWhenUsed="1"/>
+    <w:lsdException w:name="List Number 5" w:semiHidden="1" w:unhideWhenUsed="1"/>
+    <w:lsdException w:name="Title" w:uiPriority="10" w:qFormat="1"/>
+    <w:lsdException w:name="Closing" w:semiHidden="1" w:unhideWhenUsed="1"/>
+    <w:lsdException w:name="Signature" w:semiHidden="1" w:unhideWhenUsed="1"/>
+    <w:lsdException w:name="Default Paragraph Font" w:semiHidden="1" w:uiPriority="1" w:unhideWhenUsed="1" w:qFormat="1"/>
+    <w:lsdException w:name="Body Text" w:semiHidden="1" w:unhideWhenUsed="1"/>
+    <w:lsdException w:name="Body Text Indent" w:semiHidden="1" w:unhideWhenUsed="1"/>
+    <w:lsdException w:name="List Continue" w:semiHidden="1" w:unhideWhenUsed="1"/>
+    <w:lsdException w:name="List Continue 2" w:semiHidden="1" w:unhideWhenUsed="1"/>
+    <w:lsdException w:name="List Continue 3" w:semiHidden="1" w:unhideWhenUsed="1"/>
+    <w:lsdException w:name="List Continue 4" w:semiHidden="1" w:unhideWhenUsed="1"/>
+    <w:lsdException w:name="List Continue 5" w:semiHidden="1" w:unhideWhenUsed="1"/>
+    <w:lsdException w:name="Message Header" w:semiHidden="1" w:unhideWhenUsed="1"/>
+    <w:lsdException w:name="Subtitle" w:uiPriority="11" w:qFormat="1"/>
+    <w:lsdException w:name="Salutation" w:semiHidden="1" w:unhideWhenUsed="1"/>
+    <w:lsdException w:name="Date" w:semiHidden="1" w:unhideWhenUsed="1"/>
+    <w:lsdException w:name="Body Text First Indent" w:semiHidden="1" w:unhideWhenUsed="1"/>
+    <w:lsdException w:name="Body Text First Indent 2" w:semiHidden="1" w:unhideWhenUsed="1"/>
+    <w:lsdException w:name="Note Heading" w:semiHidden="1" w:unhideWhenUsed="1"/>
+    <w:lsdException w:name="Body Text 2" w:semiHidden="1" w:unhideWhenUsed="1"/>
+    <w:lsdException w:name="Body Text 3" w:semiHidden="1" w:unhideWhenUsed="1"/>
+    <w:lsdException w:name="Body Text Indent 2" w:semiHidden="1" w:unhideWhenUsed="1"/>
+    <w:lsdException w:name="Body Text Indent 3" w:semiHidden="1" w:unhideWhenUsed="1"/>
+    <w:lsdException w:name="Block Text" w:semiHidden="1" w:unhideWhenUsed="1"/>
+    <w:lsdException w:name="Hyperlink" w:semiHidden="1" w:unhideWhenUsed="1"/>
+    <w:lsdException w:name="FollowedHyperlink" w:semiHidden="1" w:unhideWhenUsed="1"/>
+    <w:lsdException w:name="Strong" w:uiPriority="22" w:qFormat="1"/>
+    <w:lsdException w:name="Emphasis" w:uiPriority="20" w:qFormat="1"/>
+    <w:lsdException w:name="Document Map" w:semiHidden="1" w:unhideWhenUsed="1"/>
+    <w:lsdException w:name="Plain Text" w:semiHidden="1" w:unhideWhenUsed="1"/>
+    <w:lsdException w:name="E-mail Signature" w:semiHidden="1" w:unhideWhenUsed="1"/>
+    <w:lsdException w:name="HTML Top of Form" w:semiHidden="1" w:unhideWhenUsed="1"/>
+    <w:lsdException w:name="HTML Bottom of Form" w:semiHidden="1" w:unhideWhenUsed="1"/>
+    <w:lsdException w:name="Normal (Web)" w:semiHidden="1" w:unhideWhenUsed="1"/>
+    <w:lsdException w:name="HTML Acronym" w:semiHidden="1" w:unhideWhenUsed="1"/>
+    <w:lsdException w:name="HTML Address" w:semiHidden="1" w:unhideWhenUsed="1"/>
+    <w:lsdException w:name="HTML Cite" w:semiHidden="1" w:unhideWhenUsed="1"/>
+    <w:lsdException w:name="HTML Code" w:semiHidden="1" w:unhideWhenUsed="1"/>
+    <w:lsdException w:name="HTML Definition" w:semiHidden="1" w:unhideWhenUsed="1"/>
+    <w:lsdException w:name="HTML Keyboard" w:semiHidden="1" w:unhideWhenUsed="1"/>
+    <w:lsdException w:name="HTML Preformatted" w:semiHidden="1" w:unhideWhenUsed="1"/>
+    <w:lsdException w:name="HTML Sample" w:semiHidden="1" w:unhideWhenUsed="1"/>
+    <w:lsdException w:name="HTML Typewriter" w:semiHidden="1" w:unhideWhenUsed="1"/>
+    <w:lsdException w:name="HTML Variable" w:semiHidden="1" w:unhideWhenUsed="1"/>
+    <w:lsdException w:name="Normal Table" w:semiHidden="1" w:unhideWhenUsed="1" w:qFormat="1"/>
+    <w:lsdException w:name="annotation subject" w:semiHidden="1" w:unhideWhenUsed="1"/>
+    <w:lsdException w:name="No List" w:semiHidden="1" w:unhideWhenUsed="1"/>
+    <w:lsdException w:name="Outline List 1" w:semiHidden="1" w:unhideWhenUsed="1"/>
+    <w:lsdException w:name="Outline List 2" w:semiHidden="1" w:unhideWhenUsed="1"/>
+    <w:lsdException w:name="Outline List 3" w:semiHidden="1" w:unhideWhenUsed="1"/>
+    <w:lsdException w:name="Table Simple 1" w:semiHidden="1" w:unhideWhenUsed="1"/>
+    <w:lsdException w:name="Table Simple 2" w:semiHidden="1" w:unhideWhenUsed="1"/>
+    <w:lsdException w:name="Table Simple 3" w:semiHidden="1" w:unhideWhenUsed="1"/>
+    <w:lsdException w:name="Table Classic 1" w:semiHidden="1" w:unhideWhenUsed="1"/>
+    <w:lsdException w:name="Table Classic 2" w:semiHidden="1" w:unhideWhenUsed="1"/>
+    <w:lsdException w:name="Table Classic 3" w:semiHidden="1" w:unhideWhenUsed="1"/>
+    <w:lsdException w:name="Table Classic 4" w:semiHidden="1" w:unhideWhenUsed="1"/>
+    <w:lsdException w:name="Table Colorful 1" w:semiHidden="1" w:unhideWhenUsed="1"/>
+    <w:lsdException w:name="Table Colorful 2" w:semiHidden="1" w:unhideWhenUsed="1"/>
+    <w:lsdException w:name="Table Colorful 3" w:semiHidden="1" w:unhideWhenUsed="1"/>
+    <w:lsdException w:name="Table Columns 1" w:semiHidden="1" w:unhideWhenUsed="1"/>
+    <w:lsdException w:name="Table Columns 2" w:semiHidden="1" w:unhideWhenUsed="1"/>
+    <w:lsdException w:name="Table Columns 3" w:semiHidden="1" w:unhideWhenUsed="1"/>
+    <w:lsdException w:name="Table Columns 4" w:semiHidden="1" w:unhideWhenUsed="1"/>
+    <w:lsdException w:name="Table Columns 5" w:semiHidden="1" w:unhideWhenUsed="1"/>
+    <w:lsdException w:name="Table Grid 1" w:semiHidden="1" w:unhideWhenUsed="1"/>
+    <w:lsdException w:name="Table Grid 2" w:semiHidden="1" w:unhideWhenUsed="1"/>
+    <w:lsdException w:name="Table Grid 3" w:semiHidden="1" w:unhideWhenUsed="1"/>
+    <w:lsdException w:name="Table Grid 4" w:semiHidden="1" w:unhideWhenUsed="1"/>
+    <w:lsdException w:name="Table Grid 5" w:semiHidden="1" w:unhideWhenUsed="1"/>
+    <w:lsdException w:name="Table Grid 6" w:semiHidden="1" w:unhideWhenUsed="1"/>
+    <w:lsdException w:name="Table Grid 7" w:semiHidden="1" w:unhideWhenUsed="1"/>
+    <w:lsdException w:name="Table Grid 8" w:semiHidden="1" w:unhideWhenUsed="1"/>
+    <w:lsdException w:name="Table List 1" w:semiHidden="1" w:unhideWhenUsed="1"/>
+    <w:lsdException w:name="Table List 2" w:semiHidden="1" w:unhideWhenUsed="1"/>
+    <w:lsdException w:name="Table List 3" w:semiHidden="1" w:unhideWhenUsed="1"/>
+    <w:lsdException w:name="Table List 4" w:semiHidden="1" w:unhideWhenUsed="1"/>
+    <w:lsdException w:name="Table List 5" w:semiHidden="1" w:unhideWhenUsed="1"/>
+    <w:lsdException w:name="Table List 6" w:semiHidden="1" w:unhideWhenUsed="1"/>
+    <w:lsdException w:name="Table List 7" w:semiHidden="1" w:unhideWhenUsed="1"/>
+    <w:lsdException w:name="Table List 8" w:semiHidden="1" w:unhideWhenUsed="1"/>
+    <w:lsdException w:name="Table 3D effects 1" w:semiHidden="1" w:unhideWhenUsed="1"/>
+    <w:lsdException w:name="Table 3D effects 2" w:semiHidden="1" w:unhideWhenUsed="1"/>
+    <w:lsdException w:name="Table 3D effects 3" w:semiHidden="1" w:unhideWhenUsed="1"/>
+    <w:lsdException w:name="Table Contemporary" w:semiHidden="1" w:unhideWhenUsed="1"/>
+    <w:lsdException w:name="Table Elegant" w:semiHidden="1" w:unhideWhenUsed="1"/>
+    <w:lsdException w:name="Table Professional" w:semiHidden="1" w:unhideWhenUsed="1"/>
+    <w:lsdException w:name="Table Subtle 1" w:semiHidden="1" w:unhideWhenUsed="1"/>
+    <w:lsdException w:name="Table Subtle 2" w:semiHidden="1" w:unhideWhenUsed="1"/>
+    <w:lsdException w:name="Table Web 1" w:semiHidden="1" w:unhideWhenUsed="1"/>
+    <w:lsdException w:name="Table Web 2" w:semiHidden="1" w:unhideWhenUsed="1"/>
+    <w:lsdException w:name="Table Web 3" w:semiHidden="1" w:unhideWhenUsed="1"/>
+    <w:lsdException w:name="Balloon Text" w:semiHidden="1" w:unhideWhenUsed="1"/>
+    <w:lsdException w:name="Table Grid" w:uiPriority="39"/>
+    <w:lsdException w:name="Table Theme" w:semiHidden="1" w:unhideWhenUsed="1"/>
+    <w:lsdException w:name="Placeholder Text" w:semiHidden="1"/>
+    <w:lsdException w:name="Light Shading"/>
+    <w:lsdException w:name="Light List"/>
+    <w:lsdException w:name="Light Grid"/>
+    <w:lsdException w:name="Medium Shading 1"/>
+    <w:lsdException w:name="Medium Shading 2"/>
+    <w:lsdException w:name="Medium List 1"/>
+    <w:lsdException w:name="Medium List 2"/>
+    <w:lsdException w:name="Medium Grid 1"/>
+    <w:lsdException w:name="Medium Grid 2"/>
+    <w:lsdException w:name="Medium Grid 3"/>
+    <w:lsdException w:name="Dark List"/>
+    <w:lsdException w:name="Colorful Shading"/>
+    <w:lsdException w:name="Colorful List"/>
+    <w:lsdException w:name="Colorful Grid"/>
+    <w:lsdException w:name="Light Shading Accent 1"/>
+    <w:lsdException w:name="Light List Accent 1"/>
+    <w:lsdException w:name="Light Grid Accent 1"/>
+    <w:lsdException w:name="Medium Shading 1 Accent 1"/>
+    <w:lsdException w:name="Medium Shading 2 Accent 1"/>
+    <w:lsdException w:name="Medium List 1 Accent 1"/>
+    <w:lsdException w:name="Revision" w:semiHidden="1"/>
+    <w:lsdException w:name="Medium List 2 Accent 1"/>
+    <w:lsdException w:name="Medium Grid 1 Accent 1"/>
+    <w:lsdException w:name="Medium Grid 2 Accent 1"/>
+    <w:lsdException w:name="Medium Grid 3 Accent 1"/>
+    <w:lsdException w:name="Dark List Accent 1"/>
+    <w:lsdException w:name="Colorful Shading Accent 1"/>
+    <w:lsdException w:name="Colorful List Accent 1"/>
+    <w:lsdException w:name="Colorful Grid Accent 1"/>
+    <w:lsdException w:name="Light Shading Accent 2"/>
+    <w:lsdException w:name="Light List Accent 2"/>
+    <w:lsdException w:name="Light Grid Accent 2"/>
+    <w:lsdException w:name="Medium Shading 1 Accent 2"/>
+    <w:lsdException w:name="Medium Shading 2 Accent 2"/>
+    <w:lsdException w:name="Medium List 1 Accent 2"/>
+    <w:lsdException w:name="Medium List 2 Accent 2"/>
+    <w:lsdException w:name="Medium Grid 1 Accent 2"/>
+    <w:lsdException w:name="Medium Grid 2 Accent 2"/>
+    <w:lsdException w:name="Medium Grid 3 Accent 2"/>
+    <w:lsdException w:name="Dark List Accent 2"/>
+    <w:lsdException w:name="Colorful Shading Accent 2"/>
+    <w:lsdException w:name="Colorful List Accent 2"/>
+    <w:lsdException w:name="Colorful Grid Accent 2"/>
+    <w:lsdException w:name="Light Shading Accent 3"/>
+    <w:lsdException w:name="Light List Accent 3"/>
+    <w:lsdException w:name="Light Grid Accent 3"/>
+    <w:lsdException w:name="Medium Shading 1 Accent 3"/>
+    <w:lsdException w:name="Medium Shading 2 Accent 3"/>
+    <w:lsdException w:name="Medium List 1 Accent 3"/>
+    <w:lsdException w:name="Medium List 2 Accent 3"/>
+    <w:lsdException w:name="Medium Grid 1 Accent 3"/>
+    <w:lsdException w:name="Medium Grid 2 Accent 3"/>
+    <w:lsdException w:name="Medium Grid 3 Accent 3"/>
+    <w:lsdException w:name="Dark List Accent 3"/>
+    <w:lsdException w:name="Colorful Shading Accent 3"/>
+    <w:lsdException w:name="Colorful List Accent 3"/>
+    <w:lsdException w:name="Colorful Grid Accent 3"/>
+    <w:lsdException w:name="Light Shading Accent 4"/>
+    <w:lsdException w:name="Light List Accent 4"/>
+    <w:lsdException w:name="Light Grid Accent 4"/>
+    <w:lsdException w:name="Medium Shading 1 Accent 4"/>
+    <w:lsdException w:name="Medium Shading 2 Accent 4"/>
+    <w:lsdException w:name="Medium List 1 Accent 4"/>
+    <w:lsdException w:name="Medium List 2 Accent 4"/>
+    <w:lsdException w:name="Medium Grid 1 Accent 4"/>
+    <w:lsdException w:name="Medium Grid 2 Accent 4"/>
+    <w:lsdException w:name="Medium Grid 3 Accent 4"/>
+    <w:lsdException w:name="Dark List Accent 4"/>
+    <w:lsdException w:name="Colorful Shading Accent 4"/>
+    <w:lsdException w:name="Colorful List Accent 4"/>
+    <w:lsdException w:name="Colorful Grid Accent 4"/>
+    <w:lsdException w:name="Light Shading Accent 5"/>
+    <w:lsdException w:name="Light List Accent 5"/>
+    <w:lsdException w:name="Light Grid Accent 5"/>
+    <w:lsdException w:name="Medium Shading 1 Accent 5"/>
+    <w:lsdException w:name="Medium Shading 2 Accent 5"/>
+    <w:lsdException w:name="Medium List 1 Accent 5"/>
+    <w:lsdException w:name="Medium List 2 Accent 5"/>
+    <w:lsdException w:name="Medium Grid 1 Accent 5"/>
+    <w:lsdException w:name="Medium Grid 2 Accent 5"/>
+    <w:lsdException w:name="Medium Grid 3 Accent 5"/>
+    <w:lsdException w:name="Dark List Accent 5"/>
+    <w:lsdException w:name="Colorful Shading Accent 5"/>
+    <w:lsdException w:name="Colorful List Accent 5"/>
+    <w:lsdException w:name="Colorful Grid Accent 5"/>
+    <w:lsdException w:name="Light Shading Accent 6"/>
+    <w:lsdException w:name="Light List Accent 6"/>
+    <w:lsdException w:name="Light Grid Accent 6"/>
+    <w:lsdException w:name="Medium Shading 1 Accent 6"/>
+    <w:lsdException w:name="Medium Shading 2 Accent 6"/>
+    <w:lsdException w:name="Medium List 1 Accent 6"/>
+    <w:lsdException w:name="Medium List 2 Accent 6"/>
+    <w:lsdException w:name="Medium Grid 1 Accent 6"/>
+    <w:lsdException w:name="Medium Grid 2 Accent 6"/>
+    <w:lsdException w:name="Medium Grid 3 Accent 6"/>
+    <w:lsdException w:name="Dark List Accent 6"/>
+    <w:lsdException w:name="Colorful Shading Accent 6"/>
+    <w:lsdException w:name="Colorful List Accent 6"/>
+    <w:lsdException w:name="Colorful Grid Accent 6"/>
+    <w:lsdException w:name="Subtle Emphasis" w:uiPriority="19" w:qFormat="1"/>
+    <w:lsdException w:name="Intense Emphasis" w:uiPriority="21" w:qFormat="1"/>
+    <w:lsdException w:name="Subtle Reference" w:uiPriority="31" w:qFormat="1"/>
+    <w:lsdException w:name="Intense Reference" w:uiPriority="32" w:qFormat="1"/>
+    <w:lsdException w:name="Book Title" w:uiPriority="33" w:qFormat="1"/>
+    <w:lsdException w:name="Bibliography" w:semiHidden="1" w:uiPriority="37" w:unhideWhenUsed="1"/>
+    <w:lsdException w:name="TOC Heading" w:semiHidden="1" w:uiPriority="39" w:unhideWhenUsed="1" w:qFormat="1"/>
+    <w:lsdException w:name="Plain Table 1" w:uiPriority="41"/>
+    <w:lsdException w:name="Plain Table 2" w:uiPriority="42"/>
+    <w:lsdException w:name="Plain Table 3" w:uiPriority="43"/>
+    <w:lsdException w:name="Plain Table 4" w:uiPriority="44"/>
+    <w:lsdException w:name="Plain Table 5" w:uiPriority="45"/>
+    <w:lsdException w:name="Grid Table Light" w:uiPriority="40"/>
+    <w:lsdException w:name="Grid Table 1 Light" w:uiPriority="46"/>
+    <w:lsdException w:name="Grid Table 2" w:uiPriority="47"/>
+    <w:lsdException w:name="Grid Table 3" w:uiPriority="48"/>
+    <w:lsdException w:name="Grid Table 4" w:uiPriority="49"/>
+    <w:lsdException w:name="Grid Table 5 Dark" w:uiPriority="50"/>
+    <w:lsdException w:name="Grid Table 6 Colorful" w:uiPriority="51"/>
+    <w:lsdException w:name="Grid Table 7 Colorful" w:uiPriority="52"/>
+    <w:lsdException w:name="Grid Table 1 Light Accent 1" w:uiPriority="46"/>
+    <w:lsdException w:name="Grid Table 2 Accent 1" w:uiPriority="47"/>
+    <w:lsdException w:name="Grid Table 3 Accent 1" w:uiPriority="48"/>
+    <w:lsdException w:name="Grid Table 4 Accent 1" w:uiPriority="49"/>
+    <w:lsdException w:name="Grid Table 5 Dark Accent 1" w:uiPriority="50"/>
+    <w:lsdException w:name="Grid Table 6 Colorful Accent 1" w:uiPriority="51"/>
+    <w:lsdException w:name="Grid Table 7 Colorful Accent 1" w:uiPriority="52"/>
+    <w:lsdException w:name="Grid Table 1 Light Accent 2" w:uiPriority="46"/>
+    <w:lsdException w:name="Grid Table 2 Accent 2" w:uiPriority="47"/>
+    <w:lsdException w:name="Grid Table 3 Accent 2" w:uiPriority="48"/>
+    <w:lsdException w:name="Grid Table 4 Accent 2" w:uiPriority="49"/>
+    <w:lsdException w:name="Grid Table 5 Dark Accent 2" w:uiPriority="50"/>
+    <w:lsdException w:name="Grid Table 6 Colorful Accent 2" w:uiPriority="51"/>
+    <w:lsdException w:name="Grid Table 7 Colorful Accent 2" w:uiPriority="52"/>
+    <w:lsdException w:name="Grid Table 1 Light Accent 3" w:uiPriority="46"/>
+    <w:lsdException w:name="Grid Table 2 Accent 3" w:uiPriority="47"/>
+    <w:lsdException w:name="Grid Table 3 Accent 3" w:uiPriority="48"/>
+    <w:lsdException w:name="Grid Table 4 Accent 3" w:uiPriority="49"/>
+    <w:lsdException w:name="Grid Table 5 Dark Accent 3" w:uiPriority="50"/>
+    <w:lsdException w:name="Grid Table 6 Colorful Accent 3" w:uiPriority="51"/>
+    <w:lsdException w:name="Grid Table 7 Colorful Accent 3" w:uiPriority="52"/>
+    <w:lsdException w:name="Grid Table 1 Light Accent 4" w:uiPriority="46"/>
+    <w:lsdException w:name="Grid Table 2 Accent 4" w:uiPriority="47"/>
+    <w:lsdException w:name="Grid Table 3 Accent 4" w:uiPriority="48"/>
+    <w:lsdException w:name="Grid Table 4 Accent 4" w:uiPriority="49"/>
+    <w:lsdException w:name="Grid Table 5 Dark Accent 4" w:uiPriority="50"/>
+    <w:lsdException w:name="Grid Table 6 Colorful Accent 4" w:uiPriority="51"/>
+    <w:lsdException w:name="Grid Table 7 Colorful Accent 4" w:uiPriority="52"/>
+    <w:lsdException w:name="Grid Table 1 Light Accent 5" w:uiPriority="46"/>
+    <w:lsdException w:name="Grid Table 2 Accent 5" w:uiPriority="47"/>
+    <w:lsdException w:name="Grid Table 3 Accent 5" w:uiPriority="48"/>
+    <w:lsdException w:name="Grid Table 4 Accent 5" w:uiPriority="49"/>
+    <w:lsdException w:name="Grid Table 5 Dark Accent 5" w:uiPriority="50"/>
+    <w:lsdException w:name="Grid Table 6 Colorful Accent 5" w:uiPriority="51"/>
+    <w:lsdException w:name="Grid Table 7 Colorful Accent 5" w:uiPriority="52"/>
+    <w:lsdException w:name="Grid Table 1 Light Accent 6" w:uiPriority="46"/>
+    <w:lsdException w:name="Grid Table 2 Accent 6" w:uiPriority="47"/>
+    <w:lsdException w:name="Grid Table 3 Accent 6" w:uiPriority="48"/>
+    <w:lsdException w:name="Grid Table 4 Accent 6" w:uiPriority="49"/>
+    <w:lsdException w:name="Grid Table 5 Dark Accent 6" w:uiPriority="50"/>
+    <w:lsdException w:name="Grid Table 6 Colorful Accent 6" w:uiPriority="51"/>
+    <w:lsdException w:name="Grid Table 7 Colorful Accent 6" w:uiPriority="52"/>
+    <w:lsdException w:name="List Table 1 Light" w:uiPriority="46"/>
+    <w:lsdException w:name="List Table 2" w:uiPriority="47"/>
+    <w:lsdException w:name="List Table 3" w:uiPriority="48"/>
+    <w:lsdException w:name="List Table 4" w:uiPriority="49"/>
+    <w:lsdException w:name="List Table 5 Dark" w:uiPriority="50"/>
+    <w:lsdException w:name="List Table 6 Colorful" w:uiPriority="51"/>
+    <w:lsdException w:name="List Table 7 Colorful" w:uiPriority="52"/>
+    <w:lsdException w:name="List Table 1 Light Accent 1" w:uiPriority="46"/>
+    <w:lsdException w:name="List Table 2 Accent 1" w:uiPriority="47"/>
+    <w:lsdException w:name="List Table 3 Accent 1" w:uiPriority="48"/>
+    <w:lsdException w:name="List Table 4 Accent 1" w:uiPriority="49"/>
+    <w:lsdException w:name="List Table 5 Dark Accent 1" w:uiPriority="50"/>
+    <w:lsdException w:name="List Table 6 Colorful Accent 1" w:uiPriority="51"/>
+    <w:lsdException w:name="List Table 7 Colorful Accent 1" w:uiPriority="52"/>
+    <w:lsdException w:name="List Table 1 Light Accent 2" w:uiPriority="46"/>
+    <w:lsdException w:name="List Table 2 Accent 2" w:uiPriority="47"/>
+    <w:lsdException w:name="List Table 3 Accent 2" w:uiPriority="48"/>
+    <w:lsdException w:name="List Table 4 Accent 2" w:uiPriority="49"/>
+    <w:lsdException w:name="List Table 5 Dark Accent 2" w:uiPriority="50"/>
+    <w:lsdException w:name="List Table 6 Colorful Accent 2" w:uiPriority="51"/>
+    <w:lsdException w:name="List Table 7 Colorful Accent 2" w:uiPriority="52"/>
+    <w:lsdException w:name="List Table 1 Light Accent 3" w:uiPriority="46"/>
+    <w:lsdException w:name="List Table 2 Accent 3" w:uiPriority="47"/>
+    <w:lsdException w:name="List Table 3 Accent 3" w:uiPriority="48"/>
+    <w:lsdException w:name="List Table 4 Accent 3" w:uiPriority="49"/>
+    <w:lsdException w:name="List Table 5 Dark Accent 3" w:uiPriority="50"/>
+    <w:lsdException w:name="List Table 6 Colorful Accent 3" w:uiPriority="51"/>
+    <w:lsdException w:name="List Table 7 Colorful Accent 3" w:uiPriority="52"/>
+    <w:lsdException w:name="List Table 1 Light Accent 4" w:uiPriority="46"/>
+    <w:lsdException w:name="List Table 2 Accent 4" w:uiPriority="47"/>
+    <w:lsdException w:name="List Table 3 Accent 4" w:uiPriority="48"/>
+    <w:lsdException w:name="List Table 4 Accent 4" w:uiPriority="49"/>
+    <w:lsdException w:name="List Table 5 Dark Accent 4" w:uiPriority="50"/>
+    <w:lsdException w:name="List Table 6 Colorful Accent 4" w:uiPriority="51"/>
+    <w:lsdException w:name="List Table 7 Colorful Accent 4" w:uiPriority="52"/>
+    <w:lsdException w:name="List Table 1 Light Accent 5" w:uiPriority="46"/>
+    <w:lsdException w:name="List Table 2 Accent 5" w:uiPriority="47"/>
+    <w:lsdException w:name="List Table 3 Accent 5" w:uiPriority="48"/>
+    <w:lsdException w:name="List Table 4 Accent 5" w:uiPriority="49"/>
+    <w:lsdException w:name="List Table 5 Dark Accent 5" w:uiPriority="50"/>
+    <w:lsdException w:name="List Table 6 Colorful Accent 5" w:uiPriority="51"/>
+    <w:lsdException w:name="List Table 7 Colorful Accent 5" w:uiPriority="52"/>
+    <w:lsdException w:name="List Table 1 Light Accent 6" w:uiPriority="46"/>
+    <w:lsdException w:name="List Table 2 Accent 6" w:uiPriority="47"/>
+    <w:lsdException w:name="List Table 3 Accent 6" w:uiPriority="48"/>
+    <w:lsdException w:name="List Table 4 Accent 6" w:uiPriority="49"/>
+    <w:lsdException w:name="List Table 5 Dark Accent 6" w:uiPriority="50"/>
+    <w:lsdException w:name="List Table 6 Colorful Accent 6" w:uiPriority="51"/>
+    <w:lsdException w:name="List Table 7 Colorful Accent 6" w:uiPriority="52"/>
+    <w:lsdException w:name="Mention" w:semiHidden="1" w:unhideWhenUsed="1"/>
+    <w:lsdException w:name="Smart Hyperlink" w:semiHidden="1" w:unhideWhenUsed="1"/>
+    <w:lsdException w:name="Hashtag" w:semiHidden="1" w:unhideWhenUsed="1"/>
+    <w:lsdException w:name="Unresolved Mention" w:semiHidden="1" w:unhideWhenUsed="1"/>
+    <w:lsdException w:name="Smart Link" w:semiHidden="1" w:unhideWhenUsed="1"/>
   </w:latentStyles>
-  <w:style w:type="paragraph" w:default="1" w:styleId="1">
+  <w:style w:type="paragraph" w:default="1" w:styleId="Normal">
     <w:name w:val="Normal"/>
     <w:qFormat/>
-    <w:uiPriority w:val="0"/>
     <w:pPr>
       <w:spacing w:line="276" w:lineRule="auto"/>
     </w:pPr>
     <w:rPr>
-      <w:rFonts w:ascii="Arial" w:hAnsi="Arial" w:eastAsia="Arial" w:cs="Arial"/>
       <w:sz w:val="22"/>
       <w:szCs w:val="22"/>
-      <w:lang w:val="pt-BR" w:eastAsia="pt-BR" w:bidi="ar-SA"/>
     </w:rPr>
   </w:style>
-  <w:style w:type="paragraph" w:styleId="2">
+  <w:style w:type="paragraph" w:styleId="Ttulo1">
     <w:name w:val="heading 1"/>
-    <w:basedOn w:val="1"/>
-    <w:next w:val="1"/>
+    <w:basedOn w:val="Normal"/>
+    <w:next w:val="Normal"/>
+    <w:uiPriority w:val="9"/>
     <w:qFormat/>
-    <w:uiPriority w:val="9"/>
     <w:pPr>
       <w:keepNext/>
       <w:keepLines/>
@@ -1681,14 +2106,14 @@
       <w:szCs w:val="40"/>
     </w:rPr>
   </w:style>
-  <w:style w:type="paragraph" w:styleId="3">
+  <w:style w:type="paragraph" w:styleId="Ttulo2">
     <w:name w:val="heading 2"/>
-    <w:basedOn w:val="1"/>
-    <w:next w:val="1"/>
+    <w:basedOn w:val="Normal"/>
+    <w:next w:val="Normal"/>
+    <w:uiPriority w:val="9"/>
     <w:semiHidden/>
     <w:unhideWhenUsed/>
     <w:qFormat/>
-    <w:uiPriority w:val="9"/>
     <w:pPr>
       <w:keepNext/>
       <w:keepLines/>
@@ -1700,14 +2125,14 @@
       <w:szCs w:val="32"/>
     </w:rPr>
   </w:style>
-  <w:style w:type="paragraph" w:styleId="4">
+  <w:style w:type="paragraph" w:styleId="Ttulo3">
     <w:name w:val="heading 3"/>
-    <w:basedOn w:val="1"/>
-    <w:next w:val="1"/>
+    <w:basedOn w:val="Normal"/>
+    <w:next w:val="Normal"/>
+    <w:uiPriority w:val="9"/>
     <w:semiHidden/>
     <w:unhideWhenUsed/>
     <w:qFormat/>
-    <w:uiPriority w:val="9"/>
     <w:pPr>
       <w:keepNext/>
       <w:keepLines/>
@@ -1720,14 +2145,14 @@
       <w:szCs w:val="28"/>
     </w:rPr>
   </w:style>
-  <w:style w:type="paragraph" w:styleId="5">
+  <w:style w:type="paragraph" w:styleId="Ttulo4">
     <w:name w:val="heading 4"/>
-    <w:basedOn w:val="1"/>
-    <w:next w:val="1"/>
+    <w:basedOn w:val="Normal"/>
+    <w:next w:val="Normal"/>
+    <w:uiPriority w:val="9"/>
     <w:semiHidden/>
     <w:unhideWhenUsed/>
     <w:qFormat/>
-    <w:uiPriority w:val="9"/>
     <w:pPr>
       <w:keepNext/>
       <w:keepLines/>
@@ -1740,14 +2165,14 @@
       <w:szCs w:val="24"/>
     </w:rPr>
   </w:style>
-  <w:style w:type="paragraph" w:styleId="6">
+  <w:style w:type="paragraph" w:styleId="Ttulo5">
     <w:name w:val="heading 5"/>
-    <w:basedOn w:val="1"/>
-    <w:next w:val="1"/>
+    <w:basedOn w:val="Normal"/>
+    <w:next w:val="Normal"/>
+    <w:uiPriority w:val="9"/>
     <w:semiHidden/>
     <w:unhideWhenUsed/>
     <w:qFormat/>
-    <w:uiPriority w:val="9"/>
     <w:pPr>
       <w:keepNext/>
       <w:keepLines/>
@@ -1758,14 +2183,14 @@
       <w:color w:val="666666"/>
     </w:rPr>
   </w:style>
-  <w:style w:type="paragraph" w:styleId="7">
+  <w:style w:type="paragraph" w:styleId="Ttulo6">
     <w:name w:val="heading 6"/>
-    <w:basedOn w:val="1"/>
-    <w:next w:val="1"/>
+    <w:basedOn w:val="Normal"/>
+    <w:next w:val="Normal"/>
+    <w:uiPriority w:val="9"/>
     <w:semiHidden/>
     <w:unhideWhenUsed/>
     <w:qFormat/>
-    <w:uiPriority w:val="9"/>
     <w:pPr>
       <w:keepNext/>
       <w:keepLines/>
@@ -1777,20 +2202,19 @@
       <w:color w:val="666666"/>
     </w:rPr>
   </w:style>
-  <w:style w:type="character" w:default="1" w:styleId="8">
+  <w:style w:type="character" w:default="1" w:styleId="Fontepargpadro">
     <w:name w:val="Default Paragraph Font"/>
+    <w:uiPriority w:val="1"/>
     <w:semiHidden/>
     <w:unhideWhenUsed/>
-    <w:qFormat/>
-    <w:uiPriority w:val="1"/>
   </w:style>
-  <w:style w:type="table" w:default="1" w:styleId="9">
+  <w:style w:type="table" w:default="1" w:styleId="Tabelanormal">
     <w:name w:val="Normal Table"/>
+    <w:uiPriority w:val="99"/>
     <w:semiHidden/>
     <w:unhideWhenUsed/>
-    <w:qFormat/>
-    <w:uiPriority w:val="99"/>
     <w:tblPr>
+      <w:tblInd w:w="0" w:type="dxa"/>
       <w:tblCellMar>
         <w:top w:w="0" w:type="dxa"/>
         <w:left w:w="108" w:type="dxa"/>
@@ -1799,12 +2223,18 @@
       </w:tblCellMar>
     </w:tblPr>
   </w:style>
-  <w:style w:type="paragraph" w:styleId="10">
+  <w:style w:type="numbering" w:default="1" w:styleId="Semlista">
+    <w:name w:val="No List"/>
+    <w:uiPriority w:val="99"/>
+    <w:semiHidden/>
+    <w:unhideWhenUsed/>
+  </w:style>
+  <w:style w:type="paragraph" w:styleId="Ttulo">
     <w:name w:val="Title"/>
-    <w:basedOn w:val="1"/>
-    <w:next w:val="1"/>
+    <w:basedOn w:val="Normal"/>
+    <w:next w:val="Normal"/>
+    <w:uiPriority w:val="10"/>
     <w:qFormat/>
-    <w:uiPriority w:val="10"/>
     <w:pPr>
       <w:keepNext/>
       <w:keepLines/>
@@ -1815,12 +2245,12 @@
       <w:szCs w:val="52"/>
     </w:rPr>
   </w:style>
-  <w:style w:type="paragraph" w:styleId="11">
+  <w:style w:type="paragraph" w:styleId="Subttulo">
     <w:name w:val="Subtitle"/>
-    <w:basedOn w:val="1"/>
-    <w:next w:val="1"/>
+    <w:basedOn w:val="Normal"/>
+    <w:next w:val="Normal"/>
+    <w:uiPriority w:val="11"/>
     <w:qFormat/>
-    <w:uiPriority w:val="11"/>
     <w:pPr>
       <w:keepNext/>
       <w:keepLines/>
@@ -1832,10 +2262,9 @@
       <w:szCs w:val="30"/>
     </w:rPr>
   </w:style>
-  <w:style w:type="table" w:customStyle="1" w:styleId="12">
+  <w:style w:type="table" w:customStyle="1" w:styleId="TableNormal1">
     <w:name w:val="Table Normal1"/>
     <w:qFormat/>
-    <w:uiPriority w:val="0"/>
     <w:tblPr>
       <w:tblCellMar>
         <w:top w:w="0" w:type="dxa"/>
@@ -1845,10 +2274,9 @@
       </w:tblCellMar>
     </w:tblPr>
   </w:style>
-  <w:style w:type="table" w:customStyle="1" w:styleId="13">
+  <w:style w:type="table" w:customStyle="1" w:styleId="TableNormal2">
     <w:name w:val="Table Normal2"/>
     <w:qFormat/>
-    <w:uiPriority w:val="0"/>
     <w:tblPr>
       <w:tblCellMar>
         <w:top w:w="0" w:type="dxa"/>
@@ -1858,11 +2286,10 @@
       </w:tblCellMar>
     </w:tblPr>
   </w:style>
-  <w:style w:type="table" w:customStyle="1" w:styleId="14">
+  <w:style w:type="table" w:customStyle="1" w:styleId="Style13">
     <w:name w:val="_Style 13"/>
-    <w:basedOn w:val="13"/>
+    <w:basedOn w:val="TableNormal2"/>
     <w:qFormat/>
-    <w:uiPriority w:val="0"/>
     <w:tblPr>
       <w:tblCellMar>
         <w:top w:w="100" w:type="dxa"/>
@@ -1872,11 +2299,10 @@
       </w:tblCellMar>
     </w:tblPr>
   </w:style>
-  <w:style w:type="table" w:customStyle="1" w:styleId="15">
+  <w:style w:type="table" w:customStyle="1" w:styleId="Style14">
     <w:name w:val="_Style 14"/>
-    <w:basedOn w:val="13"/>
+    <w:basedOn w:val="TableNormal2"/>
     <w:qFormat/>
-    <w:uiPriority w:val="0"/>
     <w:tblPr>
       <w:tblCellMar>
         <w:top w:w="100" w:type="dxa"/>
@@ -1886,11 +2312,10 @@
       </w:tblCellMar>
     </w:tblPr>
   </w:style>
-  <w:style w:type="table" w:customStyle="1" w:styleId="16">
+  <w:style w:type="table" w:customStyle="1" w:styleId="Style15">
     <w:name w:val="_Style 15"/>
-    <w:basedOn w:val="13"/>
+    <w:basedOn w:val="TableNormal2"/>
     <w:qFormat/>
-    <w:uiPriority w:val="0"/>
     <w:tblPr>
       <w:tblCellMar>
         <w:top w:w="100" w:type="dxa"/>
@@ -1900,11 +2325,10 @@
       </w:tblCellMar>
     </w:tblPr>
   </w:style>
-  <w:style w:type="table" w:customStyle="1" w:styleId="17">
+  <w:style w:type="table" w:customStyle="1" w:styleId="Style16">
     <w:name w:val="_Style 16"/>
-    <w:basedOn w:val="13"/>
+    <w:basedOn w:val="TableNormal2"/>
     <w:qFormat/>
-    <w:uiPriority w:val="0"/>
     <w:tblPr>
       <w:tblCellMar>
         <w:top w:w="100" w:type="dxa"/>
@@ -1914,11 +2338,10 @@
       </w:tblCellMar>
     </w:tblPr>
   </w:style>
-  <w:style w:type="table" w:customStyle="1" w:styleId="18">
+  <w:style w:type="table" w:customStyle="1" w:styleId="Style17">
     <w:name w:val="_Style 17"/>
-    <w:basedOn w:val="13"/>
+    <w:basedOn w:val="TableNormal2"/>
     <w:qFormat/>
-    <w:uiPriority w:val="0"/>
     <w:tblPr>
       <w:tblCellMar>
         <w:top w:w="100" w:type="dxa"/>
@@ -1928,11 +2351,10 @@
       </w:tblCellMar>
     </w:tblPr>
   </w:style>
-  <w:style w:type="table" w:customStyle="1" w:styleId="19">
+  <w:style w:type="table" w:customStyle="1" w:styleId="Style18">
     <w:name w:val="_Style 18"/>
-    <w:basedOn w:val="13"/>
+    <w:basedOn w:val="TableNormal2"/>
     <w:qFormat/>
-    <w:uiPriority w:val="0"/>
     <w:tblPr>
       <w:tblCellMar>
         <w:top w:w="100" w:type="dxa"/>
@@ -1942,11 +2364,10 @@
       </w:tblCellMar>
     </w:tblPr>
   </w:style>
-  <w:style w:type="table" w:customStyle="1" w:styleId="20">
+  <w:style w:type="table" w:customStyle="1" w:styleId="Style19">
     <w:name w:val="_Style 19"/>
-    <w:basedOn w:val="13"/>
+    <w:basedOn w:val="TableNormal2"/>
     <w:qFormat/>
-    <w:uiPriority w:val="0"/>
     <w:tblPr>
       <w:tblCellMar>
         <w:top w:w="100" w:type="dxa"/>
@@ -2275,6 +2696,7 @@
       </a:style>
     </a:lnDef>
   </a:objectDefaults>
+  <a:extraClrSchemeLst/>
 </a:theme>
 </file>
 

</xml_diff>